<commit_message>
add high concept and group.txt
</commit_message>
<xml_diff>
--- a/Trabalho de Gamificação.docx
+++ b/Trabalho de Gamificação.docx
@@ -55,7 +55,6 @@
           <w:bCs/>
           <w:sz w:val="44"/>
           <w:szCs w:val="44"/>
-          <w:lang w:val="en-US"/>
         </w:rPr>
       </w:pPr>
       <w:proofErr w:type="spellStart"/>
@@ -66,7 +65,6 @@
           <w:bCs/>
           <w:sz w:val="44"/>
           <w:szCs w:val="44"/>
-          <w:lang w:val="en-US"/>
         </w:rPr>
         <w:t>Lost</w:t>
       </w:r>
@@ -78,18 +76,45 @@
           <w:bCs/>
           <w:sz w:val="44"/>
           <w:szCs w:val="44"/>
-          <w:lang w:val="en-US"/>
-        </w:rPr>
-        <w:t xml:space="preserve"> of oasis</w:t>
-      </w:r>
-    </w:p>
-    <w:p>
-      <w:pPr>
-        <w:rPr>
-          <w:lang w:val="en-US"/>
-        </w:rPr>
-      </w:pPr>
-    </w:p>
+        </w:rPr>
+        <w:t xml:space="preserve"> </w:t>
+      </w:r>
+      <w:proofErr w:type="spellStart"/>
+      <w:r>
+        <w:rPr>
+          <w:rFonts w:cs="Arial"/>
+          <w:b/>
+          <w:bCs/>
+          <w:sz w:val="44"/>
+          <w:szCs w:val="44"/>
+        </w:rPr>
+        <w:t>of</w:t>
+      </w:r>
+      <w:proofErr w:type="spellEnd"/>
+      <w:r>
+        <w:rPr>
+          <w:rFonts w:cs="Arial"/>
+          <w:b/>
+          <w:bCs/>
+          <w:sz w:val="44"/>
+          <w:szCs w:val="44"/>
+        </w:rPr>
+        <w:t xml:space="preserve"> </w:t>
+      </w:r>
+      <w:proofErr w:type="spellStart"/>
+      <w:r>
+        <w:rPr>
+          <w:rFonts w:cs="Arial"/>
+          <w:b/>
+          <w:bCs/>
+          <w:sz w:val="44"/>
+          <w:szCs w:val="44"/>
+        </w:rPr>
+        <w:t>oasis</w:t>
+      </w:r>
+      <w:proofErr w:type="spellEnd"/>
+    </w:p>
+    <w:p/>
     <w:p>
       <w:pPr>
         <w:rPr>
@@ -106,16 +131,7 @@
           <w:sz w:val="40"/>
           <w:szCs w:val="40"/>
         </w:rPr>
-        <w:t>Tipos de Regras</w:t>
-      </w:r>
-      <w:r>
-        <w:rPr>
-          <w:b/>
-          <w:bCs/>
-          <w:sz w:val="40"/>
-          <w:szCs w:val="40"/>
-        </w:rPr>
-        <w:t>:</w:t>
+        <w:t>Tipos de Regras:</w:t>
       </w:r>
     </w:p>
     <w:p>
@@ -159,13 +175,7 @@
         <w:rPr>
           <w:szCs w:val="24"/>
         </w:rPr>
-        <w:t>Representam constrangimentos implícitos na manipulação que ocorre durante a atividade, e exprimem o que é permitido e o que é proibido.</w:t>
-      </w:r>
-      <w:r>
-        <w:rPr>
-          <w:szCs w:val="24"/>
-        </w:rPr>
-        <w:t>)</w:t>
+        <w:t>Representam constrangimentos implícitos na manipulação que ocorre durante a atividade, e exprimem o que é permitido e o que é proibido.)</w:t>
       </w:r>
       <w:r>
         <w:rPr>
@@ -238,19 +248,7 @@
         <w:rPr>
           <w:szCs w:val="24"/>
         </w:rPr>
-        <w:t>(</w:t>
-      </w:r>
-      <w:r>
-        <w:rPr>
-          <w:szCs w:val="24"/>
-        </w:rPr>
-        <w:t>Representam constrangimentos definidos por quem regula a atividade, assim como os estados relevantes e objetivos pessoais dos jogadores</w:t>
-      </w:r>
-      <w:r>
-        <w:rPr>
-          <w:szCs w:val="24"/>
-        </w:rPr>
-        <w:t>)</w:t>
+        <w:t>(Representam constrangimentos definidos por quem regula a atividade, assim como os estados relevantes e objetivos pessoais dos jogadores)</w:t>
       </w:r>
       <w:r>
         <w:rPr>
@@ -297,16 +295,7 @@
           <w:sz w:val="40"/>
           <w:szCs w:val="40"/>
         </w:rPr>
-        <w:t>Espaço de Jogar</w:t>
-      </w:r>
-      <w:r>
-        <w:rPr>
-          <w:b/>
-          <w:bCs/>
-          <w:sz w:val="40"/>
-          <w:szCs w:val="40"/>
-        </w:rPr>
-        <w:t>:</w:t>
+        <w:t>Espaço de Jogar:</w:t>
       </w:r>
     </w:p>
     <w:p>
@@ -401,6 +390,7 @@
         <w:rPr>
           <w:b/>
           <w:bCs/>
+          <w:noProof/>
           <w:sz w:val="40"/>
           <w:szCs w:val="40"/>
         </w:rPr>
@@ -509,34 +499,7 @@
           <w:sz w:val="40"/>
           <w:szCs w:val="40"/>
         </w:rPr>
-        <w:t>Ficção d</w:t>
-      </w:r>
-      <w:r>
-        <w:rPr>
-          <w:b/>
-          <w:bCs/>
-          <w:sz w:val="40"/>
-          <w:szCs w:val="40"/>
-        </w:rPr>
-        <w:t>o</w:t>
-      </w:r>
-      <w:r>
-        <w:rPr>
-          <w:b/>
-          <w:bCs/>
-          <w:sz w:val="40"/>
-          <w:szCs w:val="40"/>
-        </w:rPr>
-        <w:t xml:space="preserve"> Jogo</w:t>
-      </w:r>
-      <w:r>
-        <w:rPr>
-          <w:b/>
-          <w:bCs/>
-          <w:sz w:val="40"/>
-          <w:szCs w:val="40"/>
-        </w:rPr>
-        <w:t xml:space="preserve"> e Experiência do jogador:</w:t>
+        <w:t>Ficção do Jogo e Experiência do jogador:</w:t>
       </w:r>
     </w:p>
     <w:p>
@@ -552,14 +515,7 @@
           <w:b/>
           <w:bCs/>
         </w:rPr>
-        <w:t>Tema:</w:t>
-      </w:r>
-      <w:r>
-        <w:rPr>
-          <w:b/>
-          <w:bCs/>
-        </w:rPr>
-        <w:t xml:space="preserve"> </w:t>
+        <w:t xml:space="preserve">Tema: </w:t>
       </w:r>
       <w:r>
         <w:rPr>
@@ -581,14 +537,7 @@
           <w:b/>
           <w:bCs/>
         </w:rPr>
-        <w:t>Tópico</w:t>
-      </w:r>
-      <w:r>
-        <w:rPr>
-          <w:b/>
-          <w:bCs/>
-        </w:rPr>
-        <w:t>:</w:t>
+        <w:t>Tópico:</w:t>
       </w:r>
       <w:r>
         <w:rPr>
@@ -627,14 +576,7 @@
           <w:b/>
           <w:bCs/>
         </w:rPr>
-        <w:t>Sujeito</w:t>
-      </w:r>
-      <w:r>
-        <w:rPr>
-          <w:b/>
-          <w:bCs/>
-        </w:rPr>
-        <w:t>:</w:t>
+        <w:t>Sujeito:</w:t>
       </w:r>
       <w:r>
         <w:rPr>
@@ -679,45 +621,33 @@
         <w:rPr>
           <w:color w:val="FF0000"/>
         </w:rPr>
-        <w:t>Único das Areias</w:t>
+        <w:t xml:space="preserve">Único das Areias </w:t>
       </w:r>
       <w:r>
         <w:rPr>
           <w:color w:val="FF0000"/>
         </w:rPr>
-        <w:t xml:space="preserve"> </w:t>
+        <w:t>(</w:t>
       </w:r>
       <w:r>
         <w:rPr>
           <w:color w:val="FF0000"/>
         </w:rPr>
-        <w:t>(</w:t>
-      </w:r>
+        <w:t>“</w:t>
+      </w:r>
+      <w:proofErr w:type="spellStart"/>
       <w:r>
         <w:rPr>
           <w:color w:val="FF0000"/>
         </w:rPr>
-        <w:t>“</w:t>
-      </w:r>
-      <w:proofErr w:type="spellStart"/>
+        <w:t>Farid</w:t>
+      </w:r>
+      <w:proofErr w:type="spellEnd"/>
       <w:r>
         <w:rPr>
           <w:color w:val="FF0000"/>
         </w:rPr>
-        <w:t>Farid</w:t>
-      </w:r>
-      <w:proofErr w:type="spellEnd"/>
-      <w:r>
-        <w:rPr>
-          <w:color w:val="FF0000"/>
-        </w:rPr>
-        <w:t>” significa “único”, “sem igual”</w:t>
-      </w:r>
-      <w:r>
-        <w:rPr>
-          <w:color w:val="FF0000"/>
-        </w:rPr>
-        <w:t>)</w:t>
+        <w:t>” significa “único”, “sem igual”)</w:t>
       </w:r>
       <w:r>
         <w:rPr>
@@ -743,14 +673,7 @@
           <w:b/>
           <w:bCs/>
         </w:rPr>
-        <w:t>Conceito</w:t>
-      </w:r>
-      <w:r>
-        <w:rPr>
-          <w:b/>
-          <w:bCs/>
-        </w:rPr>
-        <w:t>:</w:t>
+        <w:t>Conceito:</w:t>
       </w:r>
       <w:r>
         <w:rPr>
@@ -793,26 +716,13 @@
           <w:b/>
           <w:bCs/>
         </w:rPr>
-        <w:t>Experiência do jogador:</w:t>
-      </w:r>
-      <w:r>
-        <w:rPr>
-          <w:b/>
-          <w:bCs/>
-        </w:rPr>
-        <w:t xml:space="preserve"> </w:t>
+        <w:t xml:space="preserve">Experiência do jogador: </w:t>
       </w:r>
       <w:r>
         <w:t>E</w:t>
       </w:r>
       <w:r>
-        <w:t>xperiência</w:t>
-      </w:r>
-      <w:r>
-        <w:t xml:space="preserve"> solitári</w:t>
-      </w:r>
-      <w:r>
-        <w:t xml:space="preserve">a (Single </w:t>
+        <w:t xml:space="preserve">xperiência solitária (Single </w:t>
       </w:r>
       <w:proofErr w:type="spellStart"/>
       <w:r>
@@ -884,6 +794,7 @@
         </w:rPr>
         <w:t xml:space="preserve"> </w:t>
       </w:r>
+      <w:bookmarkStart w:id="0" w:name="_Hlk197780830"/>
       <w:r>
         <w:rPr>
           <w:color w:val="ED0000"/>
@@ -897,6 +808,7 @@
         <w:t>.</w:t>
       </w:r>
     </w:p>
+    <w:bookmarkEnd w:id="0"/>
     <w:p>
       <w:pPr>
         <w:pStyle w:val="PargrafodaLista"/>
@@ -968,25 +880,7 @@
         <w:rPr>
           <w:color w:val="FF0000"/>
         </w:rPr>
-        <w:t>/ Alta</w:t>
-      </w:r>
-      <w:r>
-        <w:rPr>
-          <w:color w:val="FF0000"/>
-        </w:rPr>
-        <w:t xml:space="preserve"> experiência de </w:t>
-      </w:r>
-      <w:r>
-        <w:rPr>
-          <w:color w:val="FF0000"/>
-        </w:rPr>
-        <w:t>gestão de stress</w:t>
-      </w:r>
-      <w:r>
-        <w:rPr>
-          <w:color w:val="FF0000"/>
-        </w:rPr>
-        <w:t>.</w:t>
+        <w:t>/ Alta experiência de gestão de stress.</w:t>
       </w:r>
     </w:p>
     <w:p>
@@ -1142,6 +1036,9 @@
         </mc:AlternateContent>
       </w:r>
       <w:r>
+        <w:rPr>
+          <w:noProof/>
+        </w:rPr>
         <w:drawing>
           <wp:inline distT="0" distB="0" distL="0" distR="0" wp14:anchorId="12106F7A" wp14:editId="5239D4B0">
             <wp:extent cx="5406887" cy="4062653"/>
@@ -1211,16 +1108,7 @@
           <w:szCs w:val="40"/>
         </w:rPr>
         <w:lastRenderedPageBreak/>
-        <w:t>Modelo DGD1 C&amp;H</w:t>
-      </w:r>
-      <w:r>
-        <w:rPr>
-          <w:b/>
-          <w:bCs/>
-          <w:sz w:val="40"/>
-          <w:szCs w:val="40"/>
-        </w:rPr>
-        <w:t>:</w:t>
+        <w:t>Modelo DGD1 C&amp;H:</w:t>
       </w:r>
     </w:p>
     <w:p>
@@ -1318,6 +1206,7 @@
         <w:rPr>
           <w:b/>
           <w:bCs/>
+          <w:noProof/>
         </w:rPr>
         <w:drawing>
           <wp:inline distT="0" distB="0" distL="0" distR="0" wp14:anchorId="54FD00A2" wp14:editId="4182EAA9">
@@ -1416,6 +1305,7 @@
         <w:rPr>
           <w:b/>
           <w:bCs/>
+          <w:noProof/>
           <w:sz w:val="40"/>
           <w:szCs w:val="40"/>
         </w:rPr>
@@ -1504,16 +1394,7 @@
           <w:szCs w:val="40"/>
         </w:rPr>
         <w:lastRenderedPageBreak/>
-        <w:t>Fases do Progresso</w:t>
-      </w:r>
-      <w:r>
-        <w:rPr>
-          <w:b/>
-          <w:bCs/>
-          <w:sz w:val="40"/>
-          <w:szCs w:val="40"/>
-        </w:rPr>
-        <w:t xml:space="preserve">: (depois de fazer o jogo) </w:t>
+        <w:t xml:space="preserve">Fases do Progresso: (depois de fazer o jogo) </w:t>
       </w:r>
     </w:p>
     <w:p>
@@ -1535,27 +1416,13 @@
           <w:bCs/>
           <w:szCs w:val="24"/>
         </w:rPr>
-        <w:t>Expectativa</w:t>
-      </w:r>
-      <w:r>
-        <w:rPr>
-          <w:b/>
-          <w:bCs/>
+        <w:t xml:space="preserve">Expectativa - </w:t>
+      </w:r>
+      <w:r>
+        <w:rPr>
           <w:szCs w:val="24"/>
         </w:rPr>
-        <w:t xml:space="preserve"> - </w:t>
-      </w:r>
-      <w:r>
-        <w:rPr>
-          <w:szCs w:val="24"/>
-        </w:rPr>
-        <w:t>O que o jogador espera que aconteça</w:t>
-      </w:r>
-      <w:r>
-        <w:rPr>
-          <w:szCs w:val="24"/>
-        </w:rPr>
-        <w:t>:</w:t>
+        <w:t>O que o jogador espera que aconteça:</w:t>
       </w:r>
     </w:p>
     <w:p>
@@ -1577,27 +1444,13 @@
           <w:bCs/>
           <w:szCs w:val="24"/>
         </w:rPr>
-        <w:t>Interpretação</w:t>
-      </w:r>
-      <w:r>
-        <w:rPr>
-          <w:b/>
-          <w:bCs/>
+        <w:t xml:space="preserve">Interpretação - </w:t>
+      </w:r>
+      <w:r>
+        <w:rPr>
           <w:szCs w:val="24"/>
         </w:rPr>
-        <w:t xml:space="preserve"> - </w:t>
-      </w:r>
-      <w:r>
-        <w:rPr>
-          <w:szCs w:val="24"/>
-        </w:rPr>
-        <w:t>Como o jogador compreende a situação apresentada</w:t>
-      </w:r>
-      <w:r>
-        <w:rPr>
-          <w:szCs w:val="24"/>
-        </w:rPr>
-        <w:t>:</w:t>
+        <w:t>Como o jogador compreende a situação apresentada:</w:t>
       </w:r>
     </w:p>
     <w:p>
@@ -1617,27 +1470,13 @@
           <w:bCs/>
           <w:szCs w:val="24"/>
         </w:rPr>
-        <w:t>Resolução</w:t>
-      </w:r>
-      <w:r>
-        <w:rPr>
-          <w:b/>
-          <w:bCs/>
+        <w:t xml:space="preserve">Resolução - </w:t>
+      </w:r>
+      <w:r>
+        <w:rPr>
           <w:szCs w:val="24"/>
         </w:rPr>
-        <w:t xml:space="preserve"> - </w:t>
-      </w:r>
-      <w:r>
-        <w:rPr>
-          <w:szCs w:val="24"/>
-        </w:rPr>
-        <w:t>O que o jogador faz para reagir, resolver ou avançar</w:t>
-      </w:r>
-      <w:r>
-        <w:rPr>
-          <w:szCs w:val="24"/>
-        </w:rPr>
-        <w:t>:</w:t>
+        <w:t>O que o jogador faz para reagir, resolver ou avançar:</w:t>
       </w:r>
     </w:p>
     <w:p>
@@ -1791,25 +1630,7 @@
           <w:sz w:val="40"/>
           <w:szCs w:val="40"/>
         </w:rPr>
-        <w:t>Círculo</w:t>
-      </w:r>
-      <w:r>
-        <w:rPr>
-          <w:b/>
-          <w:bCs/>
-          <w:sz w:val="40"/>
-          <w:szCs w:val="40"/>
-        </w:rPr>
-        <w:t xml:space="preserve"> Mágico</w:t>
-      </w:r>
-      <w:r>
-        <w:rPr>
-          <w:b/>
-          <w:bCs/>
-          <w:sz w:val="40"/>
-          <w:szCs w:val="40"/>
-        </w:rPr>
-        <w:t xml:space="preserve">: </w:t>
+        <w:t xml:space="preserve">Círculo Mágico: </w:t>
       </w:r>
       <w:r>
         <w:rPr>
@@ -1817,23 +1638,7 @@
           <w:sz w:val="36"/>
           <w:szCs w:val="36"/>
         </w:rPr>
-        <w:t>Deserto, onde os</w:t>
-      </w:r>
-      <w:r>
-        <w:rPr>
-          <w:color w:val="C00000"/>
-          <w:sz w:val="36"/>
-          <w:szCs w:val="36"/>
-        </w:rPr>
-        <w:t xml:space="preserve"> personagens</w:t>
-      </w:r>
-      <w:r>
-        <w:rPr>
-          <w:color w:val="C00000"/>
-          <w:sz w:val="36"/>
-          <w:szCs w:val="36"/>
-        </w:rPr>
-        <w:t xml:space="preserve"> interagem sem palavras</w:t>
+        <w:t>Deserto, onde os personagens interagem sem palavras</w:t>
       </w:r>
     </w:p>
     <w:p>
@@ -1872,6 +1677,3516 @@
       <w:r>
         <w:t xml:space="preserve">Meter um animal atrás do personagem principal </w:t>
       </w:r>
+    </w:p>
+    <w:p>
+      <w:pPr>
+        <w:pStyle w:val="PargrafodaLista"/>
+        <w:numPr>
+          <w:ilvl w:val="0"/>
+          <w:numId w:val="6"/>
+        </w:numPr>
+      </w:pPr>
+      <w:r>
+        <w:t>A DEMO É PARA TER UM “cheirinho” de todo o jogo</w:t>
+      </w:r>
+    </w:p>
+    <w:p/>
+    <w:p>
+      <w:r>
+        <w:br w:type="page"/>
+      </w:r>
+    </w:p>
+    <w:p>
+      <w:pPr>
+        <w:jc w:val="center"/>
+        <w:rPr>
+          <w:b/>
+          <w:bCs/>
+          <w:sz w:val="48"/>
+          <w:szCs w:val="48"/>
+          <w:lang w:val="en-US"/>
+        </w:rPr>
+      </w:pPr>
+      <w:r>
+        <w:rPr>
+          <w:b/>
+          <w:bCs/>
+          <w:sz w:val="48"/>
+          <w:szCs w:val="48"/>
+          <w:lang w:val="en-US"/>
+        </w:rPr>
+        <w:lastRenderedPageBreak/>
+        <w:t>High concept</w:t>
+      </w:r>
+    </w:p>
+    <w:p>
+      <w:pPr>
+        <w:pStyle w:val="Ttulo"/>
+        <w:jc w:val="both"/>
+        <w:rPr>
+          <w:lang w:val="en-US"/>
+        </w:rPr>
+      </w:pPr>
+      <w:r>
+        <w:rPr>
+          <w:lang w:val="en-US"/>
+        </w:rPr>
+        <w:t>Título do Jogo</w:t>
+      </w:r>
+    </w:p>
+    <w:p>
+      <w:pPr>
+        <w:pStyle w:val="Ttulo1"/>
+        <w:jc w:val="both"/>
+        <w:rPr>
+          <w:rFonts w:ascii="Arial" w:eastAsiaTheme="minorHAnsi" w:hAnsi="Arial" w:cstheme="minorBidi"/>
+          <w:color w:val="auto"/>
+          <w:sz w:val="24"/>
+          <w:szCs w:val="22"/>
+          <w:lang w:val="en-US"/>
+        </w:rPr>
+      </w:pPr>
+      <w:commentRangeStart w:id="1"/>
+      <w:r>
+        <w:rPr>
+          <w:rFonts w:ascii="Arial" w:eastAsiaTheme="minorHAnsi" w:hAnsi="Arial" w:cstheme="minorBidi"/>
+          <w:color w:val="auto"/>
+          <w:sz w:val="24"/>
+          <w:szCs w:val="22"/>
+          <w:lang w:val="en-US"/>
+        </w:rPr>
+        <w:t>Lost of oasis</w:t>
+      </w:r>
+      <w:r>
+        <w:rPr>
+          <w:rFonts w:ascii="Arial" w:eastAsiaTheme="minorHAnsi" w:hAnsi="Arial" w:cstheme="minorBidi"/>
+          <w:color w:val="auto"/>
+          <w:sz w:val="24"/>
+          <w:szCs w:val="22"/>
+          <w:lang w:val="en-US"/>
+        </w:rPr>
+        <w:t xml:space="preserve"> </w:t>
+      </w:r>
+      <w:commentRangeEnd w:id="1"/>
+      <w:r>
+        <w:rPr>
+          <w:rStyle w:val="Refdecomentrio"/>
+          <w:rFonts w:ascii="Arial" w:eastAsiaTheme="minorHAnsi" w:hAnsi="Arial" w:cstheme="minorBidi"/>
+          <w:color w:val="auto"/>
+        </w:rPr>
+        <w:commentReference w:id="1"/>
+      </w:r>
+    </w:p>
+    <w:p>
+      <w:pPr>
+        <w:rPr>
+          <w:lang w:val="en-US"/>
+        </w:rPr>
+      </w:pPr>
+    </w:p>
+    <w:p>
+      <w:pPr>
+        <w:pStyle w:val="Ttulo1"/>
+        <w:jc w:val="both"/>
+      </w:pPr>
+      <w:commentRangeStart w:id="2"/>
+      <w:r>
+        <w:t>Experiência (4 valores)</w:t>
+      </w:r>
+      <w:commentRangeEnd w:id="2"/>
+      <w:r>
+        <w:rPr>
+          <w:rStyle w:val="Refdecomentrio"/>
+          <w:rFonts w:ascii="Arial" w:eastAsiaTheme="minorHAnsi" w:hAnsi="Arial" w:cstheme="minorBidi"/>
+          <w:color w:val="auto"/>
+        </w:rPr>
+        <w:commentReference w:id="2"/>
+      </w:r>
+    </w:p>
+    <w:p>
+      <w:pPr>
+        <w:jc w:val="both"/>
+      </w:pPr>
+      <w:r>
+        <w:t xml:space="preserve">Lorem ipsum dolor sit amet, consectetur adipiscing elit. </w:t>
+      </w:r>
+      <w:proofErr w:type="spellStart"/>
+      <w:r>
+        <w:t>Sed</w:t>
+      </w:r>
+      <w:proofErr w:type="spellEnd"/>
+      <w:r>
+        <w:t xml:space="preserve"> vitae </w:t>
+      </w:r>
+      <w:proofErr w:type="spellStart"/>
+      <w:r>
+        <w:t>iaculis</w:t>
+      </w:r>
+      <w:proofErr w:type="spellEnd"/>
+      <w:r>
+        <w:t xml:space="preserve"> purus. </w:t>
+      </w:r>
+      <w:proofErr w:type="spellStart"/>
+      <w:r>
+        <w:t>Cras</w:t>
+      </w:r>
+      <w:proofErr w:type="spellEnd"/>
+      <w:r>
+        <w:t xml:space="preserve"> eu </w:t>
+      </w:r>
+      <w:proofErr w:type="spellStart"/>
+      <w:r>
+        <w:t>tristique</w:t>
+      </w:r>
+      <w:proofErr w:type="spellEnd"/>
+      <w:r>
+        <w:t xml:space="preserve"> sem. </w:t>
+      </w:r>
+      <w:proofErr w:type="spellStart"/>
+      <w:r>
+        <w:t>Suspendisse</w:t>
+      </w:r>
+      <w:proofErr w:type="spellEnd"/>
+      <w:r>
+        <w:t xml:space="preserve"> </w:t>
+      </w:r>
+      <w:proofErr w:type="spellStart"/>
+      <w:r>
+        <w:t>dictum</w:t>
+      </w:r>
+      <w:proofErr w:type="spellEnd"/>
+      <w:r>
+        <w:t xml:space="preserve"> </w:t>
+      </w:r>
+      <w:proofErr w:type="spellStart"/>
+      <w:r>
+        <w:t>leo</w:t>
+      </w:r>
+      <w:proofErr w:type="spellEnd"/>
+      <w:r>
+        <w:t xml:space="preserve"> id </w:t>
+      </w:r>
+      <w:proofErr w:type="spellStart"/>
+      <w:r>
+        <w:t>quam</w:t>
+      </w:r>
+      <w:proofErr w:type="spellEnd"/>
+      <w:r>
+        <w:t xml:space="preserve"> </w:t>
+      </w:r>
+      <w:proofErr w:type="spellStart"/>
+      <w:r>
+        <w:t>posuere</w:t>
+      </w:r>
+      <w:proofErr w:type="spellEnd"/>
+      <w:r>
+        <w:t xml:space="preserve"> </w:t>
+      </w:r>
+      <w:proofErr w:type="spellStart"/>
+      <w:r>
+        <w:t>semper</w:t>
+      </w:r>
+      <w:proofErr w:type="spellEnd"/>
+      <w:r>
+        <w:t xml:space="preserve">. </w:t>
+      </w:r>
+      <w:proofErr w:type="spellStart"/>
+      <w:r>
+        <w:t>Nunc</w:t>
+      </w:r>
+      <w:proofErr w:type="spellEnd"/>
+      <w:r>
+        <w:t xml:space="preserve"> </w:t>
+      </w:r>
+      <w:proofErr w:type="spellStart"/>
+      <w:r>
+        <w:t>nec</w:t>
+      </w:r>
+      <w:proofErr w:type="spellEnd"/>
+      <w:r>
+        <w:t xml:space="preserve"> </w:t>
+      </w:r>
+      <w:proofErr w:type="spellStart"/>
+      <w:r>
+        <w:t>pellentesque</w:t>
+      </w:r>
+      <w:proofErr w:type="spellEnd"/>
+      <w:r>
+        <w:t xml:space="preserve"> </w:t>
+      </w:r>
+      <w:proofErr w:type="spellStart"/>
+      <w:r>
+        <w:t>est</w:t>
+      </w:r>
+      <w:proofErr w:type="spellEnd"/>
+      <w:r>
+        <w:t xml:space="preserve">, </w:t>
+      </w:r>
+      <w:proofErr w:type="spellStart"/>
+      <w:r>
+        <w:t>at</w:t>
+      </w:r>
+      <w:proofErr w:type="spellEnd"/>
+      <w:r>
+        <w:t xml:space="preserve"> </w:t>
+      </w:r>
+      <w:proofErr w:type="spellStart"/>
+      <w:r>
+        <w:t>tristique</w:t>
+      </w:r>
+      <w:proofErr w:type="spellEnd"/>
+      <w:r>
+        <w:t xml:space="preserve"> </w:t>
+      </w:r>
+      <w:proofErr w:type="spellStart"/>
+      <w:r>
+        <w:t>nunc</w:t>
+      </w:r>
+      <w:proofErr w:type="spellEnd"/>
+      <w:r>
+        <w:t>.</w:t>
+      </w:r>
+    </w:p>
+    <w:p/>
+    <w:p>
+      <w:pPr>
+        <w:pStyle w:val="Ttulo1"/>
+        <w:jc w:val="both"/>
+      </w:pPr>
+      <w:commentRangeStart w:id="3"/>
+      <w:r>
+        <w:t>Mecânicas Principais</w:t>
+      </w:r>
+      <w:commentRangeEnd w:id="3"/>
+      <w:r>
+        <w:rPr>
+          <w:rStyle w:val="Refdecomentrio"/>
+          <w:rFonts w:ascii="Arial" w:eastAsiaTheme="minorHAnsi" w:hAnsi="Arial" w:cstheme="minorBidi"/>
+          <w:color w:val="auto"/>
+        </w:rPr>
+        <w:commentReference w:id="3"/>
+      </w:r>
+    </w:p>
+    <w:p>
+      <w:pPr>
+        <w:pStyle w:val="PargrafodaLista"/>
+        <w:numPr>
+          <w:ilvl w:val="0"/>
+          <w:numId w:val="12"/>
+        </w:numPr>
+        <w:spacing w:line="278" w:lineRule="auto"/>
+        <w:jc w:val="both"/>
+      </w:pPr>
+      <w:r>
+        <w:t>Movimentar – O personagem pode-se movimentar da esquerda para a direita</w:t>
+      </w:r>
+    </w:p>
+    <w:p>
+      <w:pPr>
+        <w:pStyle w:val="PargrafodaLista"/>
+        <w:numPr>
+          <w:ilvl w:val="0"/>
+          <w:numId w:val="12"/>
+        </w:numPr>
+        <w:spacing w:line="278" w:lineRule="auto"/>
+        <w:jc w:val="both"/>
+      </w:pPr>
+      <w:r>
+        <w:t>Atacar – O personagem pode atacar com o botão “</w:t>
+      </w:r>
+      <w:proofErr w:type="spellStart"/>
+      <w:r>
+        <w:t>xpto</w:t>
+      </w:r>
+      <w:proofErr w:type="spellEnd"/>
+      <w:r>
+        <w:t>” para bater nos inimigos</w:t>
+      </w:r>
+      <w:r>
+        <w:t>.</w:t>
+      </w:r>
+    </w:p>
+    <w:p>
+      <w:pPr>
+        <w:pStyle w:val="PargrafodaLista"/>
+        <w:numPr>
+          <w:ilvl w:val="0"/>
+          <w:numId w:val="12"/>
+        </w:numPr>
+        <w:spacing w:line="278" w:lineRule="auto"/>
+        <w:jc w:val="both"/>
+        <w:rPr>
+          <w:highlight w:val="yellow"/>
+        </w:rPr>
+      </w:pPr>
+      <w:r>
+        <w:rPr>
+          <w:highlight w:val="yellow"/>
+        </w:rPr>
+        <w:t>Escolher pelo menos 5</w:t>
+      </w:r>
+    </w:p>
+    <w:p>
+      <w:pPr>
+        <w:pStyle w:val="PargrafodaLista"/>
+        <w:numPr>
+          <w:ilvl w:val="0"/>
+          <w:numId w:val="12"/>
+        </w:numPr>
+        <w:spacing w:line="278" w:lineRule="auto"/>
+        <w:jc w:val="both"/>
+        <w:rPr>
+          <w:highlight w:val="darkGray"/>
+        </w:rPr>
+      </w:pPr>
+      <w:r>
+        <w:rPr>
+          <w:highlight w:val="darkGray"/>
+          <w:lang w:val="en-US"/>
+        </w:rPr>
+        <w:t xml:space="preserve">Lorem ipsum dolor sit amet, consectetur adipiscing elit. </w:t>
+      </w:r>
+      <w:proofErr w:type="spellStart"/>
+      <w:r>
+        <w:rPr>
+          <w:highlight w:val="darkGray"/>
+        </w:rPr>
+        <w:t>Sed</w:t>
+      </w:r>
+      <w:proofErr w:type="spellEnd"/>
+      <w:r>
+        <w:rPr>
+          <w:highlight w:val="darkGray"/>
+        </w:rPr>
+        <w:t xml:space="preserve"> </w:t>
+      </w:r>
+      <w:proofErr w:type="spellStart"/>
+      <w:r>
+        <w:rPr>
+          <w:highlight w:val="darkGray"/>
+        </w:rPr>
+        <w:t>vehicula</w:t>
+      </w:r>
+      <w:proofErr w:type="spellEnd"/>
+      <w:r>
+        <w:rPr>
+          <w:highlight w:val="darkGray"/>
+        </w:rPr>
+        <w:t xml:space="preserve"> eu </w:t>
+      </w:r>
+      <w:proofErr w:type="spellStart"/>
+      <w:r>
+        <w:rPr>
+          <w:highlight w:val="darkGray"/>
+        </w:rPr>
+        <w:t>sapien</w:t>
+      </w:r>
+      <w:proofErr w:type="spellEnd"/>
+      <w:r>
+        <w:rPr>
+          <w:highlight w:val="darkGray"/>
+        </w:rPr>
+        <w:t xml:space="preserve"> </w:t>
+      </w:r>
+      <w:proofErr w:type="spellStart"/>
+      <w:r>
+        <w:rPr>
+          <w:highlight w:val="darkGray"/>
+        </w:rPr>
+        <w:t>eget</w:t>
+      </w:r>
+      <w:proofErr w:type="spellEnd"/>
+      <w:r>
+        <w:rPr>
+          <w:highlight w:val="darkGray"/>
+        </w:rPr>
+        <w:t xml:space="preserve"> </w:t>
+      </w:r>
+      <w:proofErr w:type="spellStart"/>
+      <w:r>
+        <w:rPr>
+          <w:highlight w:val="darkGray"/>
+        </w:rPr>
+        <w:t>bibendum</w:t>
+      </w:r>
+      <w:proofErr w:type="spellEnd"/>
+      <w:r>
+        <w:rPr>
+          <w:highlight w:val="darkGray"/>
+        </w:rPr>
+        <w:t xml:space="preserve">. </w:t>
+      </w:r>
+      <w:proofErr w:type="spellStart"/>
+      <w:r>
+        <w:rPr>
+          <w:highlight w:val="darkGray"/>
+        </w:rPr>
+        <w:t>Sed</w:t>
+      </w:r>
+      <w:proofErr w:type="spellEnd"/>
+      <w:r>
+        <w:rPr>
+          <w:highlight w:val="darkGray"/>
+        </w:rPr>
+        <w:t xml:space="preserve"> </w:t>
+      </w:r>
+      <w:proofErr w:type="spellStart"/>
+      <w:r>
+        <w:rPr>
+          <w:highlight w:val="darkGray"/>
+        </w:rPr>
+        <w:t>nisi</w:t>
+      </w:r>
+      <w:proofErr w:type="spellEnd"/>
+      <w:r>
+        <w:rPr>
+          <w:highlight w:val="darkGray"/>
+        </w:rPr>
+        <w:t xml:space="preserve"> </w:t>
+      </w:r>
+      <w:proofErr w:type="spellStart"/>
+      <w:r>
+        <w:rPr>
+          <w:highlight w:val="darkGray"/>
+        </w:rPr>
+        <w:t>sapien</w:t>
+      </w:r>
+      <w:proofErr w:type="spellEnd"/>
+      <w:r>
+        <w:rPr>
+          <w:highlight w:val="darkGray"/>
+        </w:rPr>
+        <w:t xml:space="preserve">, </w:t>
+      </w:r>
+      <w:proofErr w:type="spellStart"/>
+      <w:r>
+        <w:rPr>
+          <w:highlight w:val="darkGray"/>
+        </w:rPr>
+        <w:t>tristique</w:t>
+      </w:r>
+      <w:proofErr w:type="spellEnd"/>
+      <w:r>
+        <w:rPr>
+          <w:highlight w:val="darkGray"/>
+        </w:rPr>
+        <w:t xml:space="preserve"> non magna </w:t>
+      </w:r>
+      <w:proofErr w:type="spellStart"/>
+      <w:r>
+        <w:rPr>
+          <w:highlight w:val="darkGray"/>
+        </w:rPr>
+        <w:t>vel</w:t>
+      </w:r>
+      <w:proofErr w:type="spellEnd"/>
+      <w:r>
+        <w:rPr>
+          <w:highlight w:val="darkGray"/>
+        </w:rPr>
+        <w:t xml:space="preserve">, </w:t>
+      </w:r>
+      <w:proofErr w:type="spellStart"/>
+      <w:r>
+        <w:rPr>
+          <w:highlight w:val="darkGray"/>
+        </w:rPr>
+        <w:t>iaculis</w:t>
+      </w:r>
+      <w:proofErr w:type="spellEnd"/>
+      <w:r>
+        <w:rPr>
+          <w:highlight w:val="darkGray"/>
+        </w:rPr>
+        <w:t xml:space="preserve"> </w:t>
+      </w:r>
+      <w:proofErr w:type="spellStart"/>
+      <w:r>
+        <w:rPr>
+          <w:highlight w:val="darkGray"/>
+        </w:rPr>
+        <w:t>ornare</w:t>
+      </w:r>
+      <w:proofErr w:type="spellEnd"/>
+      <w:r>
+        <w:rPr>
+          <w:highlight w:val="darkGray"/>
+        </w:rPr>
+        <w:t xml:space="preserve"> eros. </w:t>
+      </w:r>
+      <w:proofErr w:type="spellStart"/>
+      <w:r>
+        <w:rPr>
+          <w:highlight w:val="darkGray"/>
+        </w:rPr>
+        <w:t>Integer</w:t>
+      </w:r>
+      <w:proofErr w:type="spellEnd"/>
+      <w:r>
+        <w:rPr>
+          <w:highlight w:val="darkGray"/>
+        </w:rPr>
+        <w:t xml:space="preserve"> ac.</w:t>
+      </w:r>
+    </w:p>
+    <w:p>
+      <w:pPr>
+        <w:pStyle w:val="Ttulo1"/>
+        <w:jc w:val="both"/>
+      </w:pPr>
+      <w:commentRangeStart w:id="4"/>
+      <w:r>
+        <w:t>Motivação do Jogador</w:t>
+      </w:r>
+      <w:commentRangeEnd w:id="4"/>
+      <w:r>
+        <w:rPr>
+          <w:rStyle w:val="Refdecomentrio"/>
+          <w:rFonts w:ascii="Arial" w:eastAsiaTheme="minorHAnsi" w:hAnsi="Arial" w:cstheme="minorBidi"/>
+          <w:color w:val="auto"/>
+        </w:rPr>
+        <w:commentReference w:id="4"/>
+      </w:r>
+    </w:p>
+    <w:p>
+      <w:pPr>
+        <w:jc w:val="both"/>
+      </w:pPr>
+      <w:r>
+        <w:t>Sentir desafiado por derrotar inimigos.</w:t>
+      </w:r>
+      <w:r>
+        <w:t xml:space="preserve"> (explicar melhor)</w:t>
+      </w:r>
+    </w:p>
+    <w:p>
+      <w:pPr>
+        <w:pStyle w:val="Ttulo1"/>
+        <w:jc w:val="both"/>
+      </w:pPr>
+      <w:commentRangeStart w:id="5"/>
+      <w:r>
+        <w:t>Género do Jogo</w:t>
+      </w:r>
+      <w:commentRangeEnd w:id="5"/>
+      <w:r>
+        <w:rPr>
+          <w:rStyle w:val="Refdecomentrio"/>
+          <w:rFonts w:ascii="Arial" w:eastAsiaTheme="minorHAnsi" w:hAnsi="Arial" w:cstheme="minorBidi"/>
+          <w:color w:val="auto"/>
+        </w:rPr>
+        <w:commentReference w:id="5"/>
+      </w:r>
+    </w:p>
+    <w:p>
+      <w:pPr>
+        <w:pStyle w:val="Ttulo1"/>
+        <w:jc w:val="both"/>
+        <w:rPr>
+          <w:rFonts w:ascii="Arial" w:eastAsiaTheme="minorHAnsi" w:hAnsi="Arial" w:cstheme="minorBidi"/>
+          <w:color w:val="auto"/>
+          <w:sz w:val="24"/>
+          <w:szCs w:val="22"/>
+        </w:rPr>
+      </w:pPr>
+      <w:r>
+        <w:rPr>
+          <w:rFonts w:ascii="Arial" w:eastAsiaTheme="minorHAnsi" w:hAnsi="Arial" w:cstheme="minorBidi"/>
+          <w:color w:val="auto"/>
+          <w:sz w:val="24"/>
+          <w:szCs w:val="22"/>
+        </w:rPr>
+        <w:t xml:space="preserve">hack and slash </w:t>
+      </w:r>
+    </w:p>
+    <w:p>
+      <w:pPr>
+        <w:pStyle w:val="Ttulo1"/>
+        <w:jc w:val="both"/>
+      </w:pPr>
+      <w:commentRangeStart w:id="6"/>
+      <w:r>
+        <w:t>Jogadores-Alvo</w:t>
+      </w:r>
+      <w:commentRangeEnd w:id="6"/>
+      <w:r>
+        <w:rPr>
+          <w:rStyle w:val="Refdecomentrio"/>
+          <w:rFonts w:ascii="Arial" w:eastAsiaTheme="minorHAnsi" w:hAnsi="Arial" w:cstheme="minorBidi"/>
+          <w:color w:val="auto"/>
+        </w:rPr>
+        <w:commentReference w:id="6"/>
+      </w:r>
+    </w:p>
+    <w:p>
+      <w:pPr>
+        <w:jc w:val="both"/>
+      </w:pPr>
+      <w:proofErr w:type="spellStart"/>
+      <w:r>
+        <w:t>Lorem</w:t>
+      </w:r>
+      <w:proofErr w:type="spellEnd"/>
+      <w:r>
+        <w:t xml:space="preserve"> </w:t>
+      </w:r>
+      <w:proofErr w:type="spellStart"/>
+      <w:r>
+        <w:t>ipsum</w:t>
+      </w:r>
+      <w:proofErr w:type="spellEnd"/>
+      <w:r>
+        <w:t xml:space="preserve"> </w:t>
+      </w:r>
+      <w:proofErr w:type="spellStart"/>
+      <w:r>
+        <w:t>dolor</w:t>
+      </w:r>
+      <w:proofErr w:type="spellEnd"/>
+      <w:r>
+        <w:t xml:space="preserve"> </w:t>
+      </w:r>
+      <w:proofErr w:type="spellStart"/>
+      <w:r>
+        <w:t>sit</w:t>
+      </w:r>
+      <w:proofErr w:type="spellEnd"/>
+      <w:r>
+        <w:t xml:space="preserve"> </w:t>
+      </w:r>
+      <w:proofErr w:type="spellStart"/>
+      <w:r>
+        <w:t>amet</w:t>
+      </w:r>
+      <w:proofErr w:type="spellEnd"/>
+      <w:r>
+        <w:t xml:space="preserve">, </w:t>
+      </w:r>
+      <w:proofErr w:type="spellStart"/>
+      <w:r>
+        <w:t>consectetur</w:t>
+      </w:r>
+      <w:proofErr w:type="spellEnd"/>
+      <w:r>
+        <w:t xml:space="preserve"> </w:t>
+      </w:r>
+      <w:proofErr w:type="spellStart"/>
+      <w:r>
+        <w:t>adipiscing</w:t>
+      </w:r>
+      <w:proofErr w:type="spellEnd"/>
+      <w:r>
+        <w:t xml:space="preserve"> </w:t>
+      </w:r>
+      <w:proofErr w:type="spellStart"/>
+      <w:r>
+        <w:t>elit</w:t>
+      </w:r>
+      <w:proofErr w:type="spellEnd"/>
+      <w:r>
+        <w:t xml:space="preserve">. </w:t>
+      </w:r>
+      <w:proofErr w:type="spellStart"/>
+      <w:r>
+        <w:t>Cras</w:t>
+      </w:r>
+      <w:proofErr w:type="spellEnd"/>
+      <w:r>
+        <w:t xml:space="preserve"> gravida </w:t>
+      </w:r>
+      <w:proofErr w:type="spellStart"/>
+      <w:r>
+        <w:t>cursus</w:t>
+      </w:r>
+      <w:proofErr w:type="spellEnd"/>
+      <w:r>
+        <w:t xml:space="preserve"> </w:t>
+      </w:r>
+      <w:proofErr w:type="spellStart"/>
+      <w:r>
+        <w:t>dolor</w:t>
+      </w:r>
+      <w:proofErr w:type="spellEnd"/>
+      <w:r>
+        <w:t xml:space="preserve">, id </w:t>
+      </w:r>
+      <w:proofErr w:type="spellStart"/>
+      <w:r>
+        <w:t>tempor</w:t>
+      </w:r>
+      <w:proofErr w:type="spellEnd"/>
+      <w:r>
+        <w:t xml:space="preserve"> </w:t>
+      </w:r>
+      <w:proofErr w:type="spellStart"/>
+      <w:r>
+        <w:t>nibh</w:t>
+      </w:r>
+      <w:proofErr w:type="spellEnd"/>
+      <w:r>
+        <w:t xml:space="preserve"> </w:t>
+      </w:r>
+      <w:proofErr w:type="spellStart"/>
+      <w:r>
+        <w:t>condimentum</w:t>
+      </w:r>
+      <w:proofErr w:type="spellEnd"/>
+      <w:r>
+        <w:t xml:space="preserve"> id. </w:t>
+      </w:r>
+      <w:proofErr w:type="spellStart"/>
+      <w:r>
+        <w:t>Suspendisse</w:t>
+      </w:r>
+      <w:proofErr w:type="spellEnd"/>
+      <w:r>
+        <w:t xml:space="preserve"> </w:t>
+      </w:r>
+      <w:proofErr w:type="spellStart"/>
+      <w:r>
+        <w:t>potenti</w:t>
+      </w:r>
+      <w:proofErr w:type="spellEnd"/>
+      <w:r>
+        <w:t xml:space="preserve">. </w:t>
+      </w:r>
+      <w:proofErr w:type="spellStart"/>
+      <w:r>
+        <w:t>Donec</w:t>
+      </w:r>
+      <w:proofErr w:type="spellEnd"/>
+      <w:r>
+        <w:t xml:space="preserve"> </w:t>
+      </w:r>
+      <w:proofErr w:type="spellStart"/>
+      <w:r>
+        <w:t>sit</w:t>
+      </w:r>
+      <w:proofErr w:type="spellEnd"/>
+      <w:r>
+        <w:t xml:space="preserve"> </w:t>
+      </w:r>
+      <w:proofErr w:type="spellStart"/>
+      <w:r>
+        <w:t>amet</w:t>
+      </w:r>
+      <w:proofErr w:type="spellEnd"/>
+      <w:r>
+        <w:t xml:space="preserve"> </w:t>
+      </w:r>
+      <w:proofErr w:type="spellStart"/>
+      <w:r>
+        <w:t>elit</w:t>
+      </w:r>
+      <w:proofErr w:type="spellEnd"/>
+      <w:r>
+        <w:t xml:space="preserve"> </w:t>
+      </w:r>
+      <w:proofErr w:type="spellStart"/>
+      <w:r>
+        <w:t>quam</w:t>
+      </w:r>
+      <w:proofErr w:type="spellEnd"/>
+      <w:r>
+        <w:t xml:space="preserve">. </w:t>
+      </w:r>
+      <w:proofErr w:type="spellStart"/>
+      <w:r>
+        <w:t>Morbi</w:t>
+      </w:r>
+      <w:proofErr w:type="spellEnd"/>
+      <w:r>
+        <w:t xml:space="preserve"> pulvinar </w:t>
+      </w:r>
+      <w:proofErr w:type="spellStart"/>
+      <w:r>
+        <w:t>consectetur</w:t>
+      </w:r>
+      <w:proofErr w:type="spellEnd"/>
+      <w:r>
+        <w:t xml:space="preserve"> </w:t>
+      </w:r>
+      <w:proofErr w:type="spellStart"/>
+      <w:r>
+        <w:t>rutrum</w:t>
+      </w:r>
+      <w:proofErr w:type="spellEnd"/>
+      <w:r>
+        <w:t xml:space="preserve">. </w:t>
+      </w:r>
+      <w:proofErr w:type="spellStart"/>
+      <w:r>
+        <w:t>Nulla</w:t>
+      </w:r>
+      <w:proofErr w:type="spellEnd"/>
+      <w:r>
+        <w:t xml:space="preserve"> </w:t>
+      </w:r>
+      <w:proofErr w:type="spellStart"/>
+      <w:r>
+        <w:t>et</w:t>
+      </w:r>
+      <w:proofErr w:type="spellEnd"/>
+      <w:r>
+        <w:t xml:space="preserve"> </w:t>
+      </w:r>
+      <w:proofErr w:type="spellStart"/>
+      <w:r>
+        <w:t>tempus</w:t>
+      </w:r>
+      <w:proofErr w:type="spellEnd"/>
+      <w:r>
+        <w:t xml:space="preserve"> </w:t>
+      </w:r>
+      <w:proofErr w:type="spellStart"/>
+      <w:r>
+        <w:t>enim</w:t>
+      </w:r>
+      <w:proofErr w:type="spellEnd"/>
+      <w:r>
+        <w:t xml:space="preserve">. </w:t>
+      </w:r>
+      <w:proofErr w:type="spellStart"/>
+      <w:r>
+        <w:t>Curabitur</w:t>
+      </w:r>
+      <w:proofErr w:type="spellEnd"/>
+      <w:r>
+        <w:t xml:space="preserve"> </w:t>
+      </w:r>
+      <w:proofErr w:type="spellStart"/>
+      <w:r>
+        <w:t>vestibulum</w:t>
+      </w:r>
+      <w:proofErr w:type="spellEnd"/>
+      <w:r>
+        <w:t xml:space="preserve"> </w:t>
+      </w:r>
+      <w:proofErr w:type="spellStart"/>
+      <w:r>
+        <w:t>ligula</w:t>
+      </w:r>
+      <w:proofErr w:type="spellEnd"/>
+      <w:r>
+        <w:t xml:space="preserve"> </w:t>
+      </w:r>
+      <w:proofErr w:type="spellStart"/>
+      <w:r>
+        <w:t>arcu</w:t>
+      </w:r>
+      <w:proofErr w:type="spellEnd"/>
+      <w:r>
+        <w:t xml:space="preserve">, </w:t>
+      </w:r>
+      <w:proofErr w:type="spellStart"/>
+      <w:r>
+        <w:t>sit</w:t>
+      </w:r>
+      <w:proofErr w:type="spellEnd"/>
+      <w:r>
+        <w:t xml:space="preserve"> </w:t>
+      </w:r>
+      <w:proofErr w:type="spellStart"/>
+      <w:r>
+        <w:t>amet</w:t>
+      </w:r>
+      <w:proofErr w:type="spellEnd"/>
+      <w:r>
+        <w:t xml:space="preserve"> </w:t>
+      </w:r>
+      <w:proofErr w:type="spellStart"/>
+      <w:r>
+        <w:t>efficitur</w:t>
+      </w:r>
+      <w:proofErr w:type="spellEnd"/>
+      <w:r>
+        <w:t xml:space="preserve"> libero </w:t>
+      </w:r>
+      <w:proofErr w:type="spellStart"/>
+      <w:r>
+        <w:t>venenatis</w:t>
+      </w:r>
+      <w:proofErr w:type="spellEnd"/>
+      <w:r>
+        <w:t xml:space="preserve"> </w:t>
+      </w:r>
+      <w:proofErr w:type="spellStart"/>
+      <w:r>
+        <w:t>sit</w:t>
+      </w:r>
+      <w:proofErr w:type="spellEnd"/>
+      <w:r>
+        <w:t xml:space="preserve"> </w:t>
+      </w:r>
+      <w:proofErr w:type="spellStart"/>
+      <w:r>
+        <w:t>amet</w:t>
+      </w:r>
+      <w:proofErr w:type="spellEnd"/>
+      <w:r>
+        <w:t xml:space="preserve">. </w:t>
+      </w:r>
+      <w:proofErr w:type="spellStart"/>
+      <w:r>
+        <w:t>Nullam</w:t>
+      </w:r>
+      <w:proofErr w:type="spellEnd"/>
+      <w:r>
+        <w:t xml:space="preserve"> </w:t>
+      </w:r>
+      <w:proofErr w:type="spellStart"/>
+      <w:r>
+        <w:t>ac</w:t>
+      </w:r>
+      <w:proofErr w:type="spellEnd"/>
+      <w:r>
+        <w:t xml:space="preserve"> urna </w:t>
+      </w:r>
+      <w:proofErr w:type="spellStart"/>
+      <w:r>
+        <w:t>et</w:t>
+      </w:r>
+      <w:proofErr w:type="spellEnd"/>
+      <w:r>
+        <w:t xml:space="preserve"> sem </w:t>
+      </w:r>
+      <w:proofErr w:type="spellStart"/>
+      <w:r>
+        <w:t>eleifend</w:t>
+      </w:r>
+      <w:proofErr w:type="spellEnd"/>
+      <w:r>
+        <w:t xml:space="preserve"> </w:t>
+      </w:r>
+      <w:proofErr w:type="spellStart"/>
+      <w:r>
+        <w:t>ultricies</w:t>
+      </w:r>
+      <w:proofErr w:type="spellEnd"/>
+      <w:r>
+        <w:t xml:space="preserve">. </w:t>
+      </w:r>
+      <w:proofErr w:type="spellStart"/>
+      <w:r>
+        <w:t>Vivamus</w:t>
+      </w:r>
+      <w:proofErr w:type="spellEnd"/>
+      <w:r>
+        <w:t xml:space="preserve"> </w:t>
+      </w:r>
+      <w:proofErr w:type="spellStart"/>
+      <w:r>
+        <w:t>fringilla</w:t>
+      </w:r>
+      <w:proofErr w:type="spellEnd"/>
+      <w:r>
+        <w:t xml:space="preserve"> odio </w:t>
+      </w:r>
+      <w:proofErr w:type="spellStart"/>
+      <w:r>
+        <w:t>ac</w:t>
+      </w:r>
+      <w:proofErr w:type="spellEnd"/>
+      <w:r>
+        <w:t xml:space="preserve"> mi ultrices </w:t>
+      </w:r>
+      <w:proofErr w:type="spellStart"/>
+      <w:r>
+        <w:t>dictum</w:t>
+      </w:r>
+      <w:proofErr w:type="spellEnd"/>
+      <w:r>
+        <w:t xml:space="preserve">. </w:t>
+      </w:r>
+      <w:proofErr w:type="spellStart"/>
+      <w:r>
+        <w:t>Morbi</w:t>
+      </w:r>
+      <w:proofErr w:type="spellEnd"/>
+      <w:r>
+        <w:t xml:space="preserve"> </w:t>
+      </w:r>
+      <w:proofErr w:type="spellStart"/>
+      <w:r>
+        <w:t>laoreet</w:t>
+      </w:r>
+      <w:proofErr w:type="spellEnd"/>
+      <w:r>
+        <w:t xml:space="preserve"> </w:t>
+      </w:r>
+      <w:proofErr w:type="spellStart"/>
+      <w:r>
+        <w:t>placerat</w:t>
+      </w:r>
+      <w:proofErr w:type="spellEnd"/>
+      <w:r>
+        <w:t xml:space="preserve"> </w:t>
+      </w:r>
+      <w:proofErr w:type="spellStart"/>
+      <w:r>
+        <w:t>ullamcorper</w:t>
+      </w:r>
+      <w:proofErr w:type="spellEnd"/>
+      <w:r>
+        <w:t xml:space="preserve">. </w:t>
+      </w:r>
+      <w:proofErr w:type="spellStart"/>
+      <w:r>
+        <w:t>Morbi</w:t>
+      </w:r>
+      <w:proofErr w:type="spellEnd"/>
+      <w:r>
+        <w:t xml:space="preserve"> </w:t>
+      </w:r>
+      <w:proofErr w:type="spellStart"/>
+      <w:r>
+        <w:t>finibus</w:t>
+      </w:r>
+      <w:proofErr w:type="spellEnd"/>
+      <w:r>
+        <w:t xml:space="preserve"> </w:t>
+      </w:r>
+      <w:proofErr w:type="spellStart"/>
+      <w:r>
+        <w:t>mollis</w:t>
+      </w:r>
+      <w:proofErr w:type="spellEnd"/>
+      <w:r>
+        <w:t xml:space="preserve"> </w:t>
+      </w:r>
+      <w:proofErr w:type="spellStart"/>
+      <w:r>
+        <w:t>condimentum</w:t>
+      </w:r>
+      <w:proofErr w:type="spellEnd"/>
+      <w:r>
+        <w:t xml:space="preserve">. </w:t>
+      </w:r>
+      <w:proofErr w:type="spellStart"/>
+      <w:r>
+        <w:t>Aenean</w:t>
+      </w:r>
+      <w:proofErr w:type="spellEnd"/>
+      <w:r>
+        <w:t xml:space="preserve"> ultrices </w:t>
+      </w:r>
+      <w:proofErr w:type="spellStart"/>
+      <w:r>
+        <w:t>ultricies</w:t>
+      </w:r>
+      <w:proofErr w:type="spellEnd"/>
+      <w:r>
+        <w:t xml:space="preserve"> </w:t>
+      </w:r>
+      <w:proofErr w:type="spellStart"/>
+      <w:r>
+        <w:t>dui</w:t>
+      </w:r>
+      <w:proofErr w:type="spellEnd"/>
+      <w:r>
+        <w:t xml:space="preserve">, </w:t>
+      </w:r>
+      <w:proofErr w:type="spellStart"/>
+      <w:r>
+        <w:t>ornare</w:t>
+      </w:r>
+      <w:proofErr w:type="spellEnd"/>
+      <w:r>
+        <w:t xml:space="preserve"> </w:t>
+      </w:r>
+      <w:proofErr w:type="spellStart"/>
+      <w:r>
+        <w:t>vehicula</w:t>
+      </w:r>
+      <w:proofErr w:type="spellEnd"/>
+      <w:r>
+        <w:t xml:space="preserve"> </w:t>
+      </w:r>
+      <w:proofErr w:type="spellStart"/>
+      <w:r>
+        <w:t>est</w:t>
+      </w:r>
+      <w:proofErr w:type="spellEnd"/>
+      <w:r>
+        <w:t xml:space="preserve"> </w:t>
+      </w:r>
+      <w:proofErr w:type="spellStart"/>
+      <w:r>
+        <w:t>porttitor</w:t>
+      </w:r>
+      <w:proofErr w:type="spellEnd"/>
+      <w:r>
+        <w:t xml:space="preserve"> vitae. </w:t>
+      </w:r>
+      <w:proofErr w:type="spellStart"/>
+      <w:r>
+        <w:t>Pellentesque</w:t>
+      </w:r>
+      <w:proofErr w:type="spellEnd"/>
+      <w:r>
+        <w:t xml:space="preserve"> </w:t>
+      </w:r>
+      <w:proofErr w:type="spellStart"/>
+      <w:r>
+        <w:t>sed</w:t>
+      </w:r>
+      <w:proofErr w:type="spellEnd"/>
+      <w:r>
+        <w:t xml:space="preserve"> justo </w:t>
+      </w:r>
+      <w:proofErr w:type="spellStart"/>
+      <w:r>
+        <w:t>cursus</w:t>
+      </w:r>
+      <w:proofErr w:type="spellEnd"/>
+      <w:r>
+        <w:t xml:space="preserve">, </w:t>
+      </w:r>
+      <w:proofErr w:type="spellStart"/>
+      <w:r>
+        <w:t>facilisis</w:t>
+      </w:r>
+      <w:proofErr w:type="spellEnd"/>
+      <w:r>
+        <w:t xml:space="preserve"> </w:t>
+      </w:r>
+      <w:proofErr w:type="spellStart"/>
+      <w:r>
+        <w:t>dui</w:t>
+      </w:r>
+      <w:proofErr w:type="spellEnd"/>
+      <w:r>
+        <w:t xml:space="preserve"> quis, </w:t>
+      </w:r>
+      <w:proofErr w:type="spellStart"/>
+      <w:r>
+        <w:t>dignissim</w:t>
+      </w:r>
+      <w:proofErr w:type="spellEnd"/>
+      <w:r>
+        <w:t xml:space="preserve"> magna.</w:t>
+      </w:r>
+    </w:p>
+    <w:p>
+      <w:pPr>
+        <w:jc w:val="both"/>
+      </w:pPr>
+      <w:proofErr w:type="spellStart"/>
+      <w:r>
+        <w:lastRenderedPageBreak/>
+        <w:t>Proin</w:t>
+      </w:r>
+      <w:proofErr w:type="spellEnd"/>
+      <w:r>
+        <w:t xml:space="preserve"> vitae </w:t>
+      </w:r>
+      <w:proofErr w:type="spellStart"/>
+      <w:r>
+        <w:t>facilisis</w:t>
+      </w:r>
+      <w:proofErr w:type="spellEnd"/>
+      <w:r>
+        <w:t xml:space="preserve"> </w:t>
+      </w:r>
+      <w:proofErr w:type="spellStart"/>
+      <w:r>
+        <w:t>sapien</w:t>
+      </w:r>
+      <w:proofErr w:type="spellEnd"/>
+      <w:r>
+        <w:t xml:space="preserve">. </w:t>
+      </w:r>
+      <w:proofErr w:type="spellStart"/>
+      <w:r>
+        <w:t>Proin</w:t>
+      </w:r>
+      <w:proofErr w:type="spellEnd"/>
+      <w:r>
+        <w:t xml:space="preserve"> eros purus, </w:t>
+      </w:r>
+      <w:proofErr w:type="spellStart"/>
+      <w:r>
+        <w:t>malesuada</w:t>
+      </w:r>
+      <w:proofErr w:type="spellEnd"/>
+      <w:r>
+        <w:t xml:space="preserve"> </w:t>
+      </w:r>
+      <w:proofErr w:type="spellStart"/>
+      <w:r>
+        <w:t>vel</w:t>
+      </w:r>
+      <w:proofErr w:type="spellEnd"/>
+      <w:r>
+        <w:t xml:space="preserve"> </w:t>
+      </w:r>
+      <w:proofErr w:type="spellStart"/>
+      <w:r>
+        <w:t>leo</w:t>
+      </w:r>
+      <w:proofErr w:type="spellEnd"/>
+      <w:r>
+        <w:t xml:space="preserve"> </w:t>
+      </w:r>
+      <w:proofErr w:type="spellStart"/>
+      <w:r>
+        <w:t>sed</w:t>
+      </w:r>
+      <w:proofErr w:type="spellEnd"/>
+      <w:r>
+        <w:t xml:space="preserve">, </w:t>
+      </w:r>
+      <w:proofErr w:type="spellStart"/>
+      <w:r>
+        <w:t>maximus</w:t>
+      </w:r>
+      <w:proofErr w:type="spellEnd"/>
+      <w:r>
+        <w:t xml:space="preserve"> </w:t>
+      </w:r>
+      <w:proofErr w:type="spellStart"/>
+      <w:r>
+        <w:t>volutpat</w:t>
+      </w:r>
+      <w:proofErr w:type="spellEnd"/>
+      <w:r>
+        <w:t xml:space="preserve"> </w:t>
+      </w:r>
+      <w:proofErr w:type="spellStart"/>
+      <w:r>
+        <w:t>leo</w:t>
+      </w:r>
+      <w:proofErr w:type="spellEnd"/>
+      <w:r>
+        <w:t xml:space="preserve">. </w:t>
+      </w:r>
+      <w:proofErr w:type="spellStart"/>
+      <w:r>
+        <w:t>Vestibulum</w:t>
+      </w:r>
+      <w:proofErr w:type="spellEnd"/>
+      <w:r>
+        <w:t xml:space="preserve"> </w:t>
+      </w:r>
+      <w:proofErr w:type="spellStart"/>
+      <w:r>
+        <w:t>vehicula</w:t>
+      </w:r>
+      <w:proofErr w:type="spellEnd"/>
+      <w:r>
+        <w:t xml:space="preserve">, </w:t>
+      </w:r>
+      <w:proofErr w:type="spellStart"/>
+      <w:r>
+        <w:t>elit</w:t>
+      </w:r>
+      <w:proofErr w:type="spellEnd"/>
+      <w:r>
+        <w:t xml:space="preserve"> vitae </w:t>
+      </w:r>
+      <w:proofErr w:type="spellStart"/>
+      <w:r>
+        <w:t>consequat</w:t>
+      </w:r>
+      <w:proofErr w:type="spellEnd"/>
+      <w:r>
+        <w:t xml:space="preserve"> </w:t>
+      </w:r>
+      <w:proofErr w:type="spellStart"/>
+      <w:r>
+        <w:t>accumsan</w:t>
+      </w:r>
+      <w:proofErr w:type="spellEnd"/>
+      <w:r>
+        <w:t xml:space="preserve">, </w:t>
+      </w:r>
+      <w:proofErr w:type="spellStart"/>
+      <w:r>
+        <w:t>ex</w:t>
+      </w:r>
+      <w:proofErr w:type="spellEnd"/>
+      <w:r>
+        <w:t xml:space="preserve"> </w:t>
+      </w:r>
+      <w:proofErr w:type="spellStart"/>
+      <w:r>
+        <w:t>velit</w:t>
+      </w:r>
+      <w:proofErr w:type="spellEnd"/>
+      <w:r>
+        <w:t xml:space="preserve"> </w:t>
+      </w:r>
+      <w:proofErr w:type="spellStart"/>
+      <w:r>
+        <w:t>fermentum</w:t>
+      </w:r>
+      <w:proofErr w:type="spellEnd"/>
+      <w:r>
+        <w:t xml:space="preserve"> </w:t>
+      </w:r>
+      <w:proofErr w:type="spellStart"/>
+      <w:r>
+        <w:t>nunc</w:t>
+      </w:r>
+      <w:proofErr w:type="spellEnd"/>
+      <w:r>
+        <w:t xml:space="preserve">, vitae </w:t>
+      </w:r>
+      <w:proofErr w:type="spellStart"/>
+      <w:r>
+        <w:t>vestibulum</w:t>
+      </w:r>
+      <w:proofErr w:type="spellEnd"/>
+      <w:r>
+        <w:t xml:space="preserve"> </w:t>
+      </w:r>
+      <w:proofErr w:type="spellStart"/>
+      <w:r>
+        <w:t>ex</w:t>
+      </w:r>
+      <w:proofErr w:type="spellEnd"/>
+      <w:r>
+        <w:t xml:space="preserve"> ante vitae massa. </w:t>
+      </w:r>
+      <w:proofErr w:type="spellStart"/>
+      <w:r>
+        <w:t>Mauris</w:t>
+      </w:r>
+      <w:proofErr w:type="spellEnd"/>
+      <w:r>
+        <w:t xml:space="preserve"> </w:t>
+      </w:r>
+      <w:proofErr w:type="spellStart"/>
+      <w:r>
+        <w:t>tincidunt</w:t>
+      </w:r>
+      <w:proofErr w:type="spellEnd"/>
+      <w:r>
+        <w:t xml:space="preserve"> </w:t>
+      </w:r>
+      <w:proofErr w:type="spellStart"/>
+      <w:r>
+        <w:t>nibh</w:t>
+      </w:r>
+      <w:proofErr w:type="spellEnd"/>
+      <w:r>
+        <w:t xml:space="preserve"> non </w:t>
+      </w:r>
+      <w:proofErr w:type="spellStart"/>
+      <w:r>
+        <w:t>orci</w:t>
+      </w:r>
+      <w:proofErr w:type="spellEnd"/>
+      <w:r>
+        <w:t xml:space="preserve"> </w:t>
+      </w:r>
+      <w:proofErr w:type="spellStart"/>
+      <w:r>
+        <w:t>rutrum</w:t>
+      </w:r>
+      <w:proofErr w:type="spellEnd"/>
+      <w:r>
+        <w:t xml:space="preserve">, </w:t>
+      </w:r>
+      <w:proofErr w:type="spellStart"/>
+      <w:r>
+        <w:t>vel</w:t>
+      </w:r>
+      <w:proofErr w:type="spellEnd"/>
+      <w:r>
+        <w:t xml:space="preserve"> </w:t>
+      </w:r>
+      <w:proofErr w:type="spellStart"/>
+      <w:r>
+        <w:t>maximus</w:t>
+      </w:r>
+      <w:proofErr w:type="spellEnd"/>
+      <w:r>
+        <w:t xml:space="preserve"> urna </w:t>
+      </w:r>
+      <w:proofErr w:type="spellStart"/>
+      <w:r>
+        <w:t>auctor</w:t>
+      </w:r>
+      <w:proofErr w:type="spellEnd"/>
+      <w:r>
+        <w:t xml:space="preserve">. </w:t>
+      </w:r>
+      <w:proofErr w:type="spellStart"/>
+      <w:r>
+        <w:t>Donec</w:t>
+      </w:r>
+      <w:proofErr w:type="spellEnd"/>
+      <w:r>
+        <w:t xml:space="preserve"> </w:t>
+      </w:r>
+      <w:proofErr w:type="spellStart"/>
+      <w:r>
+        <w:t>tempus</w:t>
+      </w:r>
+      <w:proofErr w:type="spellEnd"/>
+      <w:r>
+        <w:t xml:space="preserve"> </w:t>
+      </w:r>
+      <w:proofErr w:type="spellStart"/>
+      <w:r>
+        <w:t>euismod</w:t>
+      </w:r>
+      <w:proofErr w:type="spellEnd"/>
+      <w:r>
+        <w:t xml:space="preserve"> </w:t>
+      </w:r>
+      <w:proofErr w:type="spellStart"/>
+      <w:r>
+        <w:t>nunc</w:t>
+      </w:r>
+      <w:proofErr w:type="spellEnd"/>
+      <w:r>
+        <w:t xml:space="preserve"> </w:t>
+      </w:r>
+      <w:proofErr w:type="spellStart"/>
+      <w:r>
+        <w:t>eget</w:t>
+      </w:r>
+      <w:proofErr w:type="spellEnd"/>
+      <w:r>
+        <w:t xml:space="preserve"> </w:t>
+      </w:r>
+      <w:proofErr w:type="spellStart"/>
+      <w:r>
+        <w:t>lacinia</w:t>
+      </w:r>
+      <w:proofErr w:type="spellEnd"/>
+      <w:r>
+        <w:t xml:space="preserve">. </w:t>
+      </w:r>
+      <w:proofErr w:type="spellStart"/>
+      <w:r>
+        <w:t>Etiam</w:t>
+      </w:r>
+      <w:proofErr w:type="spellEnd"/>
+      <w:r>
+        <w:t xml:space="preserve"> quis </w:t>
+      </w:r>
+      <w:proofErr w:type="spellStart"/>
+      <w:r>
+        <w:t>dui</w:t>
+      </w:r>
+      <w:proofErr w:type="spellEnd"/>
+      <w:r>
+        <w:t xml:space="preserve"> </w:t>
+      </w:r>
+      <w:proofErr w:type="spellStart"/>
+      <w:r>
+        <w:t>vel</w:t>
+      </w:r>
+      <w:proofErr w:type="spellEnd"/>
+      <w:r>
+        <w:t xml:space="preserve"> purus </w:t>
+      </w:r>
+      <w:proofErr w:type="spellStart"/>
+      <w:r>
+        <w:t>cursus</w:t>
+      </w:r>
+      <w:proofErr w:type="spellEnd"/>
+      <w:r>
+        <w:t xml:space="preserve"> </w:t>
+      </w:r>
+      <w:proofErr w:type="spellStart"/>
+      <w:r>
+        <w:t>convallis</w:t>
+      </w:r>
+      <w:proofErr w:type="spellEnd"/>
+      <w:r>
+        <w:t xml:space="preserve"> non </w:t>
+      </w:r>
+      <w:proofErr w:type="spellStart"/>
+      <w:r>
+        <w:t>eget</w:t>
+      </w:r>
+      <w:proofErr w:type="spellEnd"/>
+      <w:r>
+        <w:t xml:space="preserve"> </w:t>
+      </w:r>
+      <w:proofErr w:type="spellStart"/>
+      <w:r>
+        <w:t>sapien</w:t>
+      </w:r>
+      <w:proofErr w:type="spellEnd"/>
+      <w:r>
+        <w:t xml:space="preserve">. </w:t>
+      </w:r>
+      <w:r>
+        <w:rPr>
+          <w:lang w:val="en-US"/>
+        </w:rPr>
+        <w:t xml:space="preserve">Integer in nulla iaculis, mattis elit ac, pharetra ante. Aenean pulvinar finibus est, at ultrices dui iaculis at. </w:t>
+      </w:r>
+      <w:proofErr w:type="spellStart"/>
+      <w:r>
+        <w:t>Nulla</w:t>
+      </w:r>
+      <w:proofErr w:type="spellEnd"/>
+      <w:r>
+        <w:t xml:space="preserve"> </w:t>
+      </w:r>
+      <w:proofErr w:type="spellStart"/>
+      <w:r>
+        <w:t>fermentum</w:t>
+      </w:r>
+      <w:proofErr w:type="spellEnd"/>
+      <w:r>
+        <w:t xml:space="preserve"> </w:t>
+      </w:r>
+      <w:proofErr w:type="spellStart"/>
+      <w:r>
+        <w:t>lectus</w:t>
+      </w:r>
+      <w:proofErr w:type="spellEnd"/>
+      <w:r>
+        <w:t xml:space="preserve"> </w:t>
+      </w:r>
+      <w:proofErr w:type="spellStart"/>
+      <w:r>
+        <w:t>sed</w:t>
+      </w:r>
+      <w:proofErr w:type="spellEnd"/>
+      <w:r>
+        <w:t xml:space="preserve"> </w:t>
+      </w:r>
+      <w:proofErr w:type="spellStart"/>
+      <w:r>
+        <w:t>nulla</w:t>
+      </w:r>
+      <w:proofErr w:type="spellEnd"/>
+      <w:r>
+        <w:t xml:space="preserve"> </w:t>
+      </w:r>
+      <w:proofErr w:type="spellStart"/>
+      <w:r>
+        <w:t>eleifend</w:t>
+      </w:r>
+      <w:proofErr w:type="spellEnd"/>
+      <w:r>
+        <w:t xml:space="preserve"> </w:t>
+      </w:r>
+      <w:proofErr w:type="spellStart"/>
+      <w:r>
+        <w:t>facilisis</w:t>
+      </w:r>
+      <w:proofErr w:type="spellEnd"/>
+      <w:r>
+        <w:t xml:space="preserve">. </w:t>
+      </w:r>
+      <w:proofErr w:type="spellStart"/>
+      <w:r>
+        <w:t>Mauris</w:t>
+      </w:r>
+      <w:proofErr w:type="spellEnd"/>
+      <w:r>
+        <w:t xml:space="preserve"> porta </w:t>
+      </w:r>
+      <w:proofErr w:type="spellStart"/>
+      <w:r>
+        <w:t>felis</w:t>
+      </w:r>
+      <w:proofErr w:type="spellEnd"/>
+      <w:r>
+        <w:t xml:space="preserve"> quis </w:t>
+      </w:r>
+      <w:proofErr w:type="spellStart"/>
+      <w:r>
+        <w:t>nisi</w:t>
+      </w:r>
+      <w:proofErr w:type="spellEnd"/>
+      <w:r>
+        <w:t xml:space="preserve"> </w:t>
+      </w:r>
+      <w:proofErr w:type="spellStart"/>
+      <w:r>
+        <w:t>molestie</w:t>
+      </w:r>
+      <w:proofErr w:type="spellEnd"/>
+      <w:r>
+        <w:t xml:space="preserve"> </w:t>
+      </w:r>
+      <w:proofErr w:type="spellStart"/>
+      <w:r>
+        <w:t>maximus</w:t>
+      </w:r>
+      <w:proofErr w:type="spellEnd"/>
+      <w:r>
+        <w:t xml:space="preserve">. </w:t>
+      </w:r>
+      <w:proofErr w:type="spellStart"/>
+      <w:r>
+        <w:t>Phasellus</w:t>
+      </w:r>
+      <w:proofErr w:type="spellEnd"/>
+      <w:r>
+        <w:t xml:space="preserve"> </w:t>
+      </w:r>
+      <w:proofErr w:type="spellStart"/>
+      <w:r>
+        <w:t>at</w:t>
+      </w:r>
+      <w:proofErr w:type="spellEnd"/>
+      <w:r>
+        <w:t xml:space="preserve"> </w:t>
+      </w:r>
+      <w:proofErr w:type="spellStart"/>
+      <w:r>
+        <w:t>ex</w:t>
+      </w:r>
+      <w:proofErr w:type="spellEnd"/>
+      <w:r>
+        <w:t xml:space="preserve"> </w:t>
+      </w:r>
+      <w:proofErr w:type="spellStart"/>
+      <w:r>
+        <w:t>lacinia</w:t>
+      </w:r>
+      <w:proofErr w:type="spellEnd"/>
+      <w:r>
+        <w:t xml:space="preserve">, porta </w:t>
+      </w:r>
+      <w:proofErr w:type="spellStart"/>
+      <w:r>
+        <w:t>tellus</w:t>
+      </w:r>
+      <w:proofErr w:type="spellEnd"/>
+      <w:r>
+        <w:t xml:space="preserve"> vitae, </w:t>
+      </w:r>
+      <w:proofErr w:type="spellStart"/>
+      <w:r>
+        <w:t>imperdiet</w:t>
+      </w:r>
+      <w:proofErr w:type="spellEnd"/>
+      <w:r>
+        <w:t xml:space="preserve"> eros.</w:t>
+      </w:r>
+    </w:p>
+    <w:p>
+      <w:pPr>
+        <w:jc w:val="both"/>
+      </w:pPr>
+      <w:proofErr w:type="spellStart"/>
+      <w:r>
+        <w:t>Duis</w:t>
+      </w:r>
+      <w:proofErr w:type="spellEnd"/>
+      <w:r>
+        <w:t xml:space="preserve"> id </w:t>
+      </w:r>
+      <w:proofErr w:type="spellStart"/>
+      <w:r>
+        <w:t>ultricies</w:t>
+      </w:r>
+      <w:proofErr w:type="spellEnd"/>
+      <w:r>
+        <w:t xml:space="preserve"> </w:t>
+      </w:r>
+      <w:proofErr w:type="spellStart"/>
+      <w:r>
+        <w:t>elit</w:t>
+      </w:r>
+      <w:proofErr w:type="spellEnd"/>
+      <w:r>
+        <w:t xml:space="preserve">. </w:t>
+      </w:r>
+      <w:proofErr w:type="spellStart"/>
+      <w:r>
+        <w:t>Etiam</w:t>
+      </w:r>
+      <w:proofErr w:type="spellEnd"/>
+      <w:r>
+        <w:t xml:space="preserve"> pulvinar </w:t>
+      </w:r>
+      <w:proofErr w:type="spellStart"/>
+      <w:r>
+        <w:t>luctus</w:t>
+      </w:r>
+      <w:proofErr w:type="spellEnd"/>
+      <w:r>
+        <w:t xml:space="preserve"> </w:t>
+      </w:r>
+      <w:proofErr w:type="gramStart"/>
+      <w:r>
+        <w:t>sem, eu</w:t>
+      </w:r>
+      <w:proofErr w:type="gramEnd"/>
+      <w:r>
+        <w:t xml:space="preserve"> </w:t>
+      </w:r>
+      <w:proofErr w:type="spellStart"/>
+      <w:r>
+        <w:t>elementum</w:t>
+      </w:r>
+      <w:proofErr w:type="spellEnd"/>
+      <w:r>
+        <w:t xml:space="preserve"> urna </w:t>
+      </w:r>
+      <w:proofErr w:type="spellStart"/>
+      <w:r>
+        <w:t>feugiat</w:t>
+      </w:r>
+      <w:proofErr w:type="spellEnd"/>
+      <w:r>
+        <w:t xml:space="preserve"> </w:t>
+      </w:r>
+      <w:proofErr w:type="spellStart"/>
+      <w:r>
+        <w:t>nec</w:t>
+      </w:r>
+      <w:proofErr w:type="spellEnd"/>
+      <w:r>
+        <w:t xml:space="preserve">. </w:t>
+      </w:r>
+      <w:proofErr w:type="spellStart"/>
+      <w:r>
+        <w:t>Pellentesque</w:t>
+      </w:r>
+      <w:proofErr w:type="spellEnd"/>
+      <w:r>
+        <w:t xml:space="preserve"> </w:t>
+      </w:r>
+      <w:proofErr w:type="spellStart"/>
+      <w:r>
+        <w:t>nec</w:t>
+      </w:r>
+      <w:proofErr w:type="spellEnd"/>
+      <w:r>
+        <w:t xml:space="preserve"> </w:t>
+      </w:r>
+      <w:proofErr w:type="spellStart"/>
+      <w:r>
+        <w:t>tincidunt</w:t>
+      </w:r>
+      <w:proofErr w:type="spellEnd"/>
+      <w:r>
+        <w:t xml:space="preserve"> mi, </w:t>
+      </w:r>
+      <w:proofErr w:type="spellStart"/>
+      <w:r>
+        <w:t>sed</w:t>
+      </w:r>
+      <w:proofErr w:type="spellEnd"/>
+      <w:r>
+        <w:t xml:space="preserve"> </w:t>
+      </w:r>
+      <w:proofErr w:type="spellStart"/>
+      <w:r>
+        <w:t>hendrerit</w:t>
+      </w:r>
+      <w:proofErr w:type="spellEnd"/>
+      <w:r>
+        <w:t xml:space="preserve"> purus. </w:t>
+      </w:r>
+      <w:proofErr w:type="spellStart"/>
+      <w:r>
+        <w:t>Praesent</w:t>
+      </w:r>
+      <w:proofErr w:type="spellEnd"/>
+      <w:r>
+        <w:t xml:space="preserve"> </w:t>
+      </w:r>
+      <w:proofErr w:type="spellStart"/>
+      <w:r>
+        <w:t>pretium</w:t>
+      </w:r>
+      <w:proofErr w:type="spellEnd"/>
+      <w:r>
+        <w:t xml:space="preserve"> </w:t>
+      </w:r>
+      <w:proofErr w:type="spellStart"/>
+      <w:r>
+        <w:t>luctus</w:t>
+      </w:r>
+      <w:proofErr w:type="spellEnd"/>
+      <w:r>
+        <w:t xml:space="preserve"> augue </w:t>
+      </w:r>
+      <w:proofErr w:type="spellStart"/>
+      <w:r>
+        <w:t>nec</w:t>
+      </w:r>
+      <w:proofErr w:type="spellEnd"/>
+      <w:r>
+        <w:t xml:space="preserve"> </w:t>
+      </w:r>
+      <w:proofErr w:type="spellStart"/>
+      <w:r>
+        <w:t>scelerisque</w:t>
+      </w:r>
+      <w:proofErr w:type="spellEnd"/>
+      <w:r>
+        <w:t xml:space="preserve">. In </w:t>
+      </w:r>
+      <w:proofErr w:type="spellStart"/>
+      <w:r>
+        <w:t>pellentesque</w:t>
+      </w:r>
+      <w:proofErr w:type="spellEnd"/>
+      <w:r>
+        <w:t xml:space="preserve"> </w:t>
+      </w:r>
+      <w:proofErr w:type="spellStart"/>
+      <w:r>
+        <w:t>erat</w:t>
+      </w:r>
+      <w:proofErr w:type="spellEnd"/>
+      <w:r>
+        <w:t xml:space="preserve"> a </w:t>
+      </w:r>
+      <w:proofErr w:type="spellStart"/>
+      <w:r>
+        <w:t>est</w:t>
+      </w:r>
+      <w:proofErr w:type="spellEnd"/>
+      <w:r>
+        <w:t xml:space="preserve"> </w:t>
+      </w:r>
+      <w:proofErr w:type="spellStart"/>
+      <w:r>
+        <w:t>lacinia</w:t>
+      </w:r>
+      <w:proofErr w:type="spellEnd"/>
+      <w:r>
+        <w:t xml:space="preserve">, eu </w:t>
+      </w:r>
+      <w:proofErr w:type="spellStart"/>
+      <w:r>
+        <w:t>consequat</w:t>
+      </w:r>
+      <w:proofErr w:type="spellEnd"/>
+      <w:r>
+        <w:t xml:space="preserve"> </w:t>
+      </w:r>
+      <w:proofErr w:type="spellStart"/>
+      <w:r>
+        <w:t>velit</w:t>
+      </w:r>
+      <w:proofErr w:type="spellEnd"/>
+      <w:r>
+        <w:t xml:space="preserve"> </w:t>
+      </w:r>
+      <w:proofErr w:type="spellStart"/>
+      <w:r>
+        <w:t>volutpat</w:t>
+      </w:r>
+      <w:proofErr w:type="spellEnd"/>
+      <w:r>
+        <w:t xml:space="preserve">. </w:t>
+      </w:r>
+      <w:proofErr w:type="spellStart"/>
+      <w:r>
+        <w:t>Duis</w:t>
+      </w:r>
+      <w:proofErr w:type="spellEnd"/>
+      <w:r>
+        <w:t xml:space="preserve"> </w:t>
+      </w:r>
+      <w:proofErr w:type="spellStart"/>
+      <w:r>
+        <w:t>at</w:t>
+      </w:r>
+      <w:proofErr w:type="spellEnd"/>
+      <w:r>
+        <w:t xml:space="preserve"> augue </w:t>
+      </w:r>
+      <w:proofErr w:type="spellStart"/>
+      <w:r>
+        <w:t>nisi</w:t>
+      </w:r>
+      <w:proofErr w:type="spellEnd"/>
+      <w:r>
+        <w:t xml:space="preserve">. </w:t>
+      </w:r>
+      <w:proofErr w:type="spellStart"/>
+      <w:r>
+        <w:t>Mauris</w:t>
+      </w:r>
+      <w:proofErr w:type="spellEnd"/>
+      <w:r>
+        <w:t xml:space="preserve"> </w:t>
+      </w:r>
+      <w:proofErr w:type="spellStart"/>
+      <w:r>
+        <w:t>tincidunt</w:t>
+      </w:r>
+      <w:proofErr w:type="spellEnd"/>
+      <w:r>
+        <w:t xml:space="preserve"> </w:t>
+      </w:r>
+      <w:proofErr w:type="spellStart"/>
+      <w:r>
+        <w:t>nulla</w:t>
+      </w:r>
+      <w:proofErr w:type="spellEnd"/>
+      <w:r>
+        <w:t xml:space="preserve"> vitae </w:t>
+      </w:r>
+      <w:proofErr w:type="spellStart"/>
+      <w:r>
+        <w:t>orci</w:t>
+      </w:r>
+      <w:proofErr w:type="spellEnd"/>
+      <w:r>
+        <w:t xml:space="preserve"> </w:t>
+      </w:r>
+      <w:proofErr w:type="spellStart"/>
+      <w:r>
+        <w:t>condimentum</w:t>
+      </w:r>
+      <w:proofErr w:type="spellEnd"/>
+      <w:r>
+        <w:t xml:space="preserve">, </w:t>
+      </w:r>
+      <w:proofErr w:type="spellStart"/>
+      <w:r>
+        <w:t>vel</w:t>
+      </w:r>
+      <w:proofErr w:type="spellEnd"/>
+      <w:r>
+        <w:t xml:space="preserve"> </w:t>
+      </w:r>
+      <w:proofErr w:type="spellStart"/>
+      <w:r>
+        <w:t>posuere</w:t>
+      </w:r>
+      <w:proofErr w:type="spellEnd"/>
+      <w:r>
+        <w:t xml:space="preserve"> </w:t>
+      </w:r>
+      <w:proofErr w:type="spellStart"/>
+      <w:r>
+        <w:t>arcu</w:t>
+      </w:r>
+      <w:proofErr w:type="spellEnd"/>
+      <w:r>
+        <w:t xml:space="preserve"> </w:t>
+      </w:r>
+      <w:proofErr w:type="spellStart"/>
+      <w:r>
+        <w:t>bibendum</w:t>
+      </w:r>
+      <w:proofErr w:type="spellEnd"/>
+      <w:r>
+        <w:t xml:space="preserve">. </w:t>
+      </w:r>
+      <w:proofErr w:type="spellStart"/>
+      <w:r>
+        <w:t>Mauris</w:t>
+      </w:r>
+      <w:proofErr w:type="spellEnd"/>
+      <w:r>
+        <w:t xml:space="preserve"> </w:t>
+      </w:r>
+      <w:proofErr w:type="spellStart"/>
+      <w:r>
+        <w:t>tempor</w:t>
+      </w:r>
+      <w:proofErr w:type="spellEnd"/>
+      <w:r>
+        <w:t xml:space="preserve"> </w:t>
+      </w:r>
+      <w:proofErr w:type="spellStart"/>
+      <w:r>
+        <w:t>molestie</w:t>
+      </w:r>
+      <w:proofErr w:type="spellEnd"/>
+      <w:r>
+        <w:t xml:space="preserve"> </w:t>
+      </w:r>
+      <w:proofErr w:type="spellStart"/>
+      <w:r>
+        <w:t>diam</w:t>
+      </w:r>
+      <w:proofErr w:type="spellEnd"/>
+      <w:r>
+        <w:t xml:space="preserve"> </w:t>
+      </w:r>
+      <w:proofErr w:type="spellStart"/>
+      <w:r>
+        <w:t>sit</w:t>
+      </w:r>
+      <w:proofErr w:type="spellEnd"/>
+      <w:r>
+        <w:t xml:space="preserve"> </w:t>
+      </w:r>
+      <w:proofErr w:type="spellStart"/>
+      <w:r>
+        <w:t>amet</w:t>
+      </w:r>
+      <w:proofErr w:type="spellEnd"/>
+      <w:r>
+        <w:t xml:space="preserve"> gravida. </w:t>
+      </w:r>
+      <w:proofErr w:type="spellStart"/>
+      <w:r>
+        <w:t>Aliquam</w:t>
+      </w:r>
+      <w:proofErr w:type="spellEnd"/>
+      <w:r>
+        <w:t xml:space="preserve"> </w:t>
+      </w:r>
+      <w:proofErr w:type="spellStart"/>
+      <w:r>
+        <w:t>erat</w:t>
+      </w:r>
+      <w:proofErr w:type="spellEnd"/>
+      <w:r>
+        <w:t xml:space="preserve"> </w:t>
+      </w:r>
+      <w:proofErr w:type="spellStart"/>
+      <w:r>
+        <w:t>volutpat</w:t>
+      </w:r>
+      <w:proofErr w:type="spellEnd"/>
+      <w:r>
+        <w:t>.</w:t>
+      </w:r>
+    </w:p>
+    <w:p>
+      <w:pPr>
+        <w:pStyle w:val="Ttulo1"/>
+        <w:jc w:val="both"/>
+      </w:pPr>
+      <w:commentRangeStart w:id="7"/>
+      <w:r>
+        <w:t>Competição</w:t>
+      </w:r>
+      <w:commentRangeEnd w:id="7"/>
+      <w:r>
+        <w:rPr>
+          <w:rStyle w:val="Refdecomentrio"/>
+          <w:rFonts w:ascii="Arial" w:eastAsiaTheme="minorHAnsi" w:hAnsi="Arial" w:cstheme="minorBidi"/>
+          <w:color w:val="auto"/>
+        </w:rPr>
+        <w:commentReference w:id="7"/>
+      </w:r>
+    </w:p>
+    <w:p>
+      <w:pPr>
+        <w:jc w:val="both"/>
+      </w:pPr>
+      <w:proofErr w:type="spellStart"/>
+      <w:r>
+        <w:t>Lorem</w:t>
+      </w:r>
+      <w:proofErr w:type="spellEnd"/>
+      <w:r>
+        <w:t xml:space="preserve"> </w:t>
+      </w:r>
+      <w:proofErr w:type="spellStart"/>
+      <w:r>
+        <w:t>ipsum</w:t>
+      </w:r>
+      <w:proofErr w:type="spellEnd"/>
+      <w:r>
+        <w:t xml:space="preserve"> </w:t>
+      </w:r>
+      <w:proofErr w:type="spellStart"/>
+      <w:r>
+        <w:t>dolor</w:t>
+      </w:r>
+      <w:proofErr w:type="spellEnd"/>
+      <w:r>
+        <w:t xml:space="preserve"> </w:t>
+      </w:r>
+      <w:proofErr w:type="spellStart"/>
+      <w:r>
+        <w:t>sit</w:t>
+      </w:r>
+      <w:proofErr w:type="spellEnd"/>
+      <w:r>
+        <w:t xml:space="preserve"> </w:t>
+      </w:r>
+      <w:proofErr w:type="spellStart"/>
+      <w:r>
+        <w:t>amet</w:t>
+      </w:r>
+      <w:proofErr w:type="spellEnd"/>
+      <w:r>
+        <w:t xml:space="preserve">, </w:t>
+      </w:r>
+      <w:proofErr w:type="spellStart"/>
+      <w:r>
+        <w:t>consectetur</w:t>
+      </w:r>
+      <w:proofErr w:type="spellEnd"/>
+      <w:r>
+        <w:t xml:space="preserve"> </w:t>
+      </w:r>
+      <w:proofErr w:type="spellStart"/>
+      <w:r>
+        <w:t>adipiscing</w:t>
+      </w:r>
+      <w:proofErr w:type="spellEnd"/>
+      <w:r>
+        <w:t xml:space="preserve"> </w:t>
+      </w:r>
+      <w:proofErr w:type="spellStart"/>
+      <w:r>
+        <w:t>elit</w:t>
+      </w:r>
+      <w:proofErr w:type="spellEnd"/>
+      <w:r>
+        <w:t xml:space="preserve">. </w:t>
+      </w:r>
+      <w:proofErr w:type="spellStart"/>
+      <w:r>
+        <w:t>Etiam</w:t>
+      </w:r>
+      <w:proofErr w:type="spellEnd"/>
+      <w:r>
+        <w:t xml:space="preserve"> id </w:t>
+      </w:r>
+      <w:proofErr w:type="spellStart"/>
+      <w:r>
+        <w:t>varius</w:t>
+      </w:r>
+      <w:proofErr w:type="spellEnd"/>
+      <w:r>
+        <w:t xml:space="preserve"> ex. </w:t>
+      </w:r>
+      <w:proofErr w:type="spellStart"/>
+      <w:r>
+        <w:t>Pellentesque</w:t>
+      </w:r>
+      <w:proofErr w:type="spellEnd"/>
+      <w:r>
+        <w:t xml:space="preserve"> </w:t>
+      </w:r>
+      <w:proofErr w:type="spellStart"/>
+      <w:r>
+        <w:t>mattis</w:t>
+      </w:r>
+      <w:proofErr w:type="spellEnd"/>
+      <w:r>
+        <w:t xml:space="preserve"> ultrices ante non </w:t>
+      </w:r>
+      <w:proofErr w:type="spellStart"/>
+      <w:r>
+        <w:t>consequat</w:t>
+      </w:r>
+      <w:proofErr w:type="spellEnd"/>
+      <w:r>
+        <w:t xml:space="preserve">. </w:t>
+      </w:r>
+      <w:proofErr w:type="spellStart"/>
+      <w:r>
+        <w:t>Praesent</w:t>
+      </w:r>
+      <w:proofErr w:type="spellEnd"/>
+      <w:r>
+        <w:t xml:space="preserve"> </w:t>
+      </w:r>
+      <w:proofErr w:type="spellStart"/>
+      <w:r>
+        <w:t>at</w:t>
+      </w:r>
+      <w:proofErr w:type="spellEnd"/>
+      <w:r>
+        <w:t xml:space="preserve"> </w:t>
+      </w:r>
+      <w:proofErr w:type="spellStart"/>
+      <w:r>
+        <w:t>tellus</w:t>
+      </w:r>
+      <w:proofErr w:type="spellEnd"/>
+      <w:r>
+        <w:t xml:space="preserve"> </w:t>
+      </w:r>
+      <w:proofErr w:type="spellStart"/>
+      <w:r>
+        <w:t>sed</w:t>
+      </w:r>
+      <w:proofErr w:type="spellEnd"/>
+      <w:r>
+        <w:t xml:space="preserve"> </w:t>
+      </w:r>
+      <w:proofErr w:type="spellStart"/>
+      <w:r>
+        <w:t>nisl</w:t>
+      </w:r>
+      <w:proofErr w:type="spellEnd"/>
+      <w:r>
+        <w:t xml:space="preserve"> </w:t>
+      </w:r>
+      <w:proofErr w:type="spellStart"/>
+      <w:r>
+        <w:t>finibus</w:t>
+      </w:r>
+      <w:proofErr w:type="spellEnd"/>
+      <w:r>
+        <w:t xml:space="preserve"> </w:t>
+      </w:r>
+      <w:proofErr w:type="spellStart"/>
+      <w:r>
+        <w:t>porttitor</w:t>
+      </w:r>
+      <w:proofErr w:type="spellEnd"/>
+      <w:r>
+        <w:t xml:space="preserve"> </w:t>
+      </w:r>
+      <w:proofErr w:type="spellStart"/>
+      <w:r>
+        <w:t>eget</w:t>
+      </w:r>
+      <w:proofErr w:type="spellEnd"/>
+      <w:r>
+        <w:t xml:space="preserve"> vitae </w:t>
+      </w:r>
+      <w:proofErr w:type="spellStart"/>
+      <w:r>
+        <w:t>erat</w:t>
+      </w:r>
+      <w:proofErr w:type="spellEnd"/>
+      <w:r>
+        <w:t xml:space="preserve">. </w:t>
+      </w:r>
+      <w:r>
+        <w:rPr>
+          <w:lang w:val="en-US"/>
+        </w:rPr>
+        <w:t xml:space="preserve">Mauris non purus enim. Vestibulum tincidunt id tellus sed rutrum. </w:t>
+      </w:r>
+      <w:proofErr w:type="spellStart"/>
+      <w:r>
+        <w:t>Integer</w:t>
+      </w:r>
+      <w:proofErr w:type="spellEnd"/>
+      <w:r>
+        <w:t xml:space="preserve"> quis </w:t>
+      </w:r>
+      <w:proofErr w:type="spellStart"/>
+      <w:r>
+        <w:t>auctor</w:t>
+      </w:r>
+      <w:proofErr w:type="spellEnd"/>
+      <w:r>
+        <w:t xml:space="preserve"> </w:t>
+      </w:r>
+      <w:proofErr w:type="spellStart"/>
+      <w:r>
+        <w:t>orci</w:t>
+      </w:r>
+      <w:proofErr w:type="spellEnd"/>
+      <w:r>
+        <w:t xml:space="preserve">, quis </w:t>
+      </w:r>
+      <w:proofErr w:type="spellStart"/>
+      <w:r>
+        <w:t>consectetur</w:t>
+      </w:r>
+      <w:proofErr w:type="spellEnd"/>
+      <w:r>
+        <w:t xml:space="preserve"> libero. </w:t>
+      </w:r>
+      <w:proofErr w:type="spellStart"/>
+      <w:r>
+        <w:t>Cras</w:t>
+      </w:r>
+      <w:proofErr w:type="spellEnd"/>
+      <w:r>
+        <w:t xml:space="preserve"> </w:t>
+      </w:r>
+      <w:proofErr w:type="spellStart"/>
+      <w:r>
+        <w:t>feugiat</w:t>
+      </w:r>
+      <w:proofErr w:type="spellEnd"/>
+      <w:r>
+        <w:t xml:space="preserve"> </w:t>
+      </w:r>
+      <w:proofErr w:type="spellStart"/>
+      <w:r>
+        <w:t>tristique</w:t>
+      </w:r>
+      <w:proofErr w:type="spellEnd"/>
+      <w:r>
+        <w:t xml:space="preserve"> </w:t>
+      </w:r>
+      <w:proofErr w:type="spellStart"/>
+      <w:r>
+        <w:t>diam</w:t>
+      </w:r>
+      <w:proofErr w:type="spellEnd"/>
+      <w:r>
+        <w:t xml:space="preserve">, non </w:t>
+      </w:r>
+      <w:proofErr w:type="spellStart"/>
+      <w:r>
+        <w:t>tempor</w:t>
+      </w:r>
+      <w:proofErr w:type="spellEnd"/>
+      <w:r>
+        <w:t xml:space="preserve"> </w:t>
+      </w:r>
+      <w:proofErr w:type="spellStart"/>
+      <w:r>
+        <w:t>tellus</w:t>
+      </w:r>
+      <w:proofErr w:type="spellEnd"/>
+      <w:r>
+        <w:t xml:space="preserve"> </w:t>
+      </w:r>
+      <w:proofErr w:type="spellStart"/>
+      <w:r>
+        <w:t>venenatis</w:t>
+      </w:r>
+      <w:proofErr w:type="spellEnd"/>
+      <w:r>
+        <w:t xml:space="preserve"> vitae. Ut </w:t>
+      </w:r>
+      <w:proofErr w:type="spellStart"/>
+      <w:r>
+        <w:t>finibus</w:t>
+      </w:r>
+      <w:proofErr w:type="spellEnd"/>
+      <w:r>
+        <w:t xml:space="preserve"> </w:t>
+      </w:r>
+      <w:proofErr w:type="spellStart"/>
+      <w:r>
+        <w:t>neque</w:t>
+      </w:r>
+      <w:proofErr w:type="spellEnd"/>
+      <w:r>
+        <w:t xml:space="preserve"> </w:t>
+      </w:r>
+      <w:proofErr w:type="spellStart"/>
+      <w:r>
+        <w:t>vel</w:t>
+      </w:r>
+      <w:proofErr w:type="spellEnd"/>
+      <w:r>
+        <w:t xml:space="preserve"> </w:t>
+      </w:r>
+      <w:proofErr w:type="spellStart"/>
+      <w:r>
+        <w:t>ornare</w:t>
+      </w:r>
+      <w:proofErr w:type="spellEnd"/>
+      <w:r>
+        <w:t xml:space="preserve"> </w:t>
+      </w:r>
+      <w:proofErr w:type="spellStart"/>
+      <w:r>
+        <w:t>venenatis</w:t>
+      </w:r>
+      <w:proofErr w:type="spellEnd"/>
+      <w:r>
+        <w:t>.</w:t>
+      </w:r>
+    </w:p>
+    <w:p>
+      <w:pPr>
+        <w:jc w:val="both"/>
+        <w:rPr>
+          <w:rFonts w:asciiTheme="majorHAnsi" w:eastAsiaTheme="majorEastAsia" w:hAnsiTheme="majorHAnsi" w:cstheme="majorBidi"/>
+          <w:color w:val="2F5496" w:themeColor="accent1" w:themeShade="BF"/>
+          <w:sz w:val="40"/>
+          <w:szCs w:val="40"/>
+        </w:rPr>
+      </w:pPr>
+      <w:commentRangeStart w:id="8"/>
+      <w:r>
+        <w:rPr>
+          <w:rFonts w:asciiTheme="majorHAnsi" w:eastAsiaTheme="majorEastAsia" w:hAnsiTheme="majorHAnsi" w:cstheme="majorBidi"/>
+          <w:color w:val="2F5496" w:themeColor="accent1" w:themeShade="BF"/>
+          <w:sz w:val="40"/>
+          <w:szCs w:val="40"/>
+        </w:rPr>
+        <w:t>Pontos Únicos de Venda</w:t>
+      </w:r>
+      <w:commentRangeEnd w:id="8"/>
+      <w:r>
+        <w:rPr>
+          <w:rStyle w:val="Refdecomentrio"/>
+        </w:rPr>
+        <w:commentReference w:id="8"/>
+      </w:r>
+    </w:p>
+    <w:p>
+      <w:pPr>
+        <w:jc w:val="both"/>
+        <w:rPr>
+          <w:rFonts w:asciiTheme="majorHAnsi" w:eastAsiaTheme="majorEastAsia" w:hAnsiTheme="majorHAnsi" w:cstheme="majorBidi"/>
+          <w:color w:val="2F5496" w:themeColor="accent1" w:themeShade="BF"/>
+          <w:sz w:val="40"/>
+          <w:szCs w:val="40"/>
+        </w:rPr>
+      </w:pPr>
+      <w:proofErr w:type="spellStart"/>
+      <w:r>
+        <w:t>Lorem</w:t>
+      </w:r>
+      <w:proofErr w:type="spellEnd"/>
+      <w:r>
+        <w:t xml:space="preserve"> </w:t>
+      </w:r>
+      <w:proofErr w:type="spellStart"/>
+      <w:r>
+        <w:t>ipsum</w:t>
+      </w:r>
+      <w:proofErr w:type="spellEnd"/>
+      <w:r>
+        <w:t xml:space="preserve"> </w:t>
+      </w:r>
+      <w:proofErr w:type="spellStart"/>
+      <w:r>
+        <w:t>dolor</w:t>
+      </w:r>
+      <w:proofErr w:type="spellEnd"/>
+      <w:r>
+        <w:t xml:space="preserve"> </w:t>
+      </w:r>
+      <w:proofErr w:type="spellStart"/>
+      <w:r>
+        <w:t>sit</w:t>
+      </w:r>
+      <w:proofErr w:type="spellEnd"/>
+      <w:r>
+        <w:t xml:space="preserve"> </w:t>
+      </w:r>
+      <w:proofErr w:type="spellStart"/>
+      <w:r>
+        <w:t>amet</w:t>
+      </w:r>
+      <w:proofErr w:type="spellEnd"/>
+      <w:r>
+        <w:t xml:space="preserve">, </w:t>
+      </w:r>
+      <w:proofErr w:type="spellStart"/>
+      <w:r>
+        <w:t>consectetur</w:t>
+      </w:r>
+      <w:proofErr w:type="spellEnd"/>
+      <w:r>
+        <w:t xml:space="preserve"> </w:t>
+      </w:r>
+      <w:proofErr w:type="spellStart"/>
+      <w:r>
+        <w:t>adipiscing</w:t>
+      </w:r>
+      <w:proofErr w:type="spellEnd"/>
+      <w:r>
+        <w:t xml:space="preserve"> </w:t>
+      </w:r>
+      <w:proofErr w:type="spellStart"/>
+      <w:r>
+        <w:t>elit</w:t>
+      </w:r>
+      <w:proofErr w:type="spellEnd"/>
+      <w:r>
+        <w:t xml:space="preserve">. </w:t>
+      </w:r>
+      <w:proofErr w:type="spellStart"/>
+      <w:r>
+        <w:t>Etiam</w:t>
+      </w:r>
+      <w:proofErr w:type="spellEnd"/>
+      <w:r>
+        <w:t xml:space="preserve"> id </w:t>
+      </w:r>
+      <w:proofErr w:type="spellStart"/>
+      <w:r>
+        <w:t>varius</w:t>
+      </w:r>
+      <w:proofErr w:type="spellEnd"/>
+      <w:r>
+        <w:t xml:space="preserve"> ex. </w:t>
+      </w:r>
+      <w:proofErr w:type="spellStart"/>
+      <w:r>
+        <w:t>Pellentesque</w:t>
+      </w:r>
+      <w:proofErr w:type="spellEnd"/>
+      <w:r>
+        <w:t xml:space="preserve"> </w:t>
+      </w:r>
+      <w:proofErr w:type="spellStart"/>
+      <w:r>
+        <w:t>mattis</w:t>
+      </w:r>
+      <w:proofErr w:type="spellEnd"/>
+      <w:r>
+        <w:t xml:space="preserve"> ultrices ante non </w:t>
+      </w:r>
+      <w:proofErr w:type="spellStart"/>
+      <w:r>
+        <w:t>consequat</w:t>
+      </w:r>
+      <w:proofErr w:type="spellEnd"/>
+      <w:r>
+        <w:t xml:space="preserve">. </w:t>
+      </w:r>
+      <w:r>
+        <w:rPr>
+          <w:lang w:val="en-US"/>
+        </w:rPr>
+        <w:t xml:space="preserve">Praesent at tellus sed nisl finibus porttitor eget vitae erat. Mauris non purus enim. Vestibulum tincidunt id tellus sed rutrum. </w:t>
+      </w:r>
+      <w:proofErr w:type="spellStart"/>
+      <w:r>
+        <w:t>Integer</w:t>
+      </w:r>
+      <w:proofErr w:type="spellEnd"/>
+      <w:r>
+        <w:t xml:space="preserve"> quis </w:t>
+      </w:r>
+      <w:proofErr w:type="spellStart"/>
+      <w:r>
+        <w:t>auctor</w:t>
+      </w:r>
+      <w:proofErr w:type="spellEnd"/>
+      <w:r>
+        <w:t xml:space="preserve"> </w:t>
+      </w:r>
+      <w:proofErr w:type="spellStart"/>
+      <w:r>
+        <w:t>orci</w:t>
+      </w:r>
+      <w:proofErr w:type="spellEnd"/>
+      <w:r>
+        <w:t xml:space="preserve">, quis </w:t>
+      </w:r>
+      <w:proofErr w:type="spellStart"/>
+      <w:r>
+        <w:t>consectetur</w:t>
+      </w:r>
+      <w:proofErr w:type="spellEnd"/>
+      <w:r>
+        <w:t xml:space="preserve"> libero. </w:t>
+      </w:r>
+      <w:proofErr w:type="spellStart"/>
+      <w:r>
+        <w:t>Cras</w:t>
+      </w:r>
+      <w:proofErr w:type="spellEnd"/>
+      <w:r>
+        <w:t xml:space="preserve"> </w:t>
+      </w:r>
+      <w:proofErr w:type="spellStart"/>
+      <w:r>
+        <w:t>feugiat</w:t>
+      </w:r>
+      <w:proofErr w:type="spellEnd"/>
+      <w:r>
+        <w:t xml:space="preserve"> </w:t>
+      </w:r>
+      <w:proofErr w:type="spellStart"/>
+      <w:r>
+        <w:t>tristique</w:t>
+      </w:r>
+      <w:proofErr w:type="spellEnd"/>
+      <w:r>
+        <w:t xml:space="preserve"> </w:t>
+      </w:r>
+      <w:proofErr w:type="spellStart"/>
+      <w:r>
+        <w:t>diam</w:t>
+      </w:r>
+      <w:proofErr w:type="spellEnd"/>
+      <w:r>
+        <w:t xml:space="preserve">, non </w:t>
+      </w:r>
+      <w:proofErr w:type="spellStart"/>
+      <w:r>
+        <w:t>tempor</w:t>
+      </w:r>
+      <w:proofErr w:type="spellEnd"/>
+      <w:r>
+        <w:t xml:space="preserve"> </w:t>
+      </w:r>
+      <w:proofErr w:type="spellStart"/>
+      <w:r>
+        <w:t>tellus</w:t>
+      </w:r>
+      <w:proofErr w:type="spellEnd"/>
+      <w:r>
+        <w:t xml:space="preserve"> </w:t>
+      </w:r>
+      <w:proofErr w:type="spellStart"/>
+      <w:r>
+        <w:t>venenatis</w:t>
+      </w:r>
+      <w:proofErr w:type="spellEnd"/>
+      <w:r>
+        <w:t xml:space="preserve"> vitae. Ut </w:t>
+      </w:r>
+      <w:proofErr w:type="spellStart"/>
+      <w:r>
+        <w:t>finibus</w:t>
+      </w:r>
+      <w:proofErr w:type="spellEnd"/>
+      <w:r>
+        <w:t xml:space="preserve"> </w:t>
+      </w:r>
+      <w:proofErr w:type="spellStart"/>
+      <w:r>
+        <w:t>neque</w:t>
+      </w:r>
+      <w:proofErr w:type="spellEnd"/>
+      <w:r>
+        <w:t xml:space="preserve"> </w:t>
+      </w:r>
+      <w:proofErr w:type="spellStart"/>
+      <w:r>
+        <w:t>vel</w:t>
+      </w:r>
+      <w:proofErr w:type="spellEnd"/>
+      <w:r>
+        <w:t xml:space="preserve"> </w:t>
+      </w:r>
+      <w:proofErr w:type="spellStart"/>
+      <w:r>
+        <w:t>ornare</w:t>
+      </w:r>
+      <w:proofErr w:type="spellEnd"/>
+      <w:r>
+        <w:t xml:space="preserve"> </w:t>
+      </w:r>
+      <w:proofErr w:type="spellStart"/>
+      <w:r>
+        <w:t>venenatis</w:t>
+      </w:r>
+      <w:proofErr w:type="spellEnd"/>
+      <w:r>
+        <w:t>.</w:t>
+      </w:r>
+    </w:p>
+    <w:p>
+      <w:pPr>
+        <w:rPr>
+          <w:b/>
+          <w:bCs/>
+          <w:sz w:val="48"/>
+          <w:szCs w:val="48"/>
+        </w:rPr>
+      </w:pPr>
+    </w:p>
+    <w:p>
+      <w:pPr>
+        <w:rPr>
+          <w:rFonts w:cs="Arial"/>
+          <w:b/>
+          <w:bCs/>
+          <w:sz w:val="44"/>
+          <w:szCs w:val="44"/>
+        </w:rPr>
+      </w:pPr>
+      <w:r>
+        <w:rPr>
+          <w:b/>
+          <w:bCs/>
+          <w:sz w:val="48"/>
+          <w:szCs w:val="48"/>
+        </w:rPr>
+        <w:t>Título</w:t>
+      </w:r>
+      <w:r>
+        <w:rPr>
+          <w:b/>
+          <w:bCs/>
+          <w:sz w:val="48"/>
+          <w:szCs w:val="48"/>
+        </w:rPr>
+        <w:t xml:space="preserve">: </w:t>
+      </w:r>
+      <w:bookmarkStart w:id="9" w:name="_Hlk197780715"/>
+      <w:proofErr w:type="spellStart"/>
+      <w:r>
+        <w:rPr>
+          <w:rFonts w:cs="Arial"/>
+          <w:b/>
+          <w:bCs/>
+          <w:sz w:val="44"/>
+          <w:szCs w:val="44"/>
+        </w:rPr>
+        <w:t>Lost</w:t>
+      </w:r>
+      <w:proofErr w:type="spellEnd"/>
+      <w:r>
+        <w:rPr>
+          <w:rFonts w:cs="Arial"/>
+          <w:b/>
+          <w:bCs/>
+          <w:sz w:val="44"/>
+          <w:szCs w:val="44"/>
+        </w:rPr>
+        <w:t xml:space="preserve"> </w:t>
+      </w:r>
+      <w:proofErr w:type="spellStart"/>
+      <w:r>
+        <w:rPr>
+          <w:rFonts w:cs="Arial"/>
+          <w:b/>
+          <w:bCs/>
+          <w:sz w:val="44"/>
+          <w:szCs w:val="44"/>
+        </w:rPr>
+        <w:t>of</w:t>
+      </w:r>
+      <w:proofErr w:type="spellEnd"/>
+      <w:r>
+        <w:rPr>
+          <w:rFonts w:cs="Arial"/>
+          <w:b/>
+          <w:bCs/>
+          <w:sz w:val="44"/>
+          <w:szCs w:val="44"/>
+        </w:rPr>
+        <w:t xml:space="preserve"> </w:t>
+      </w:r>
+      <w:proofErr w:type="spellStart"/>
+      <w:r>
+        <w:rPr>
+          <w:rFonts w:cs="Arial"/>
+          <w:b/>
+          <w:bCs/>
+          <w:sz w:val="44"/>
+          <w:szCs w:val="44"/>
+        </w:rPr>
+        <w:t>oasis</w:t>
+      </w:r>
+      <w:bookmarkEnd w:id="9"/>
+      <w:proofErr w:type="spellEnd"/>
+    </w:p>
+    <w:p>
+      <w:pPr>
+        <w:rPr>
+          <w:b/>
+          <w:bCs/>
+          <w:sz w:val="40"/>
+          <w:szCs w:val="40"/>
+        </w:rPr>
+      </w:pPr>
+      <w:r>
+        <w:rPr>
+          <w:b/>
+          <w:bCs/>
+          <w:sz w:val="40"/>
+          <w:szCs w:val="40"/>
+        </w:rPr>
+        <w:t xml:space="preserve">Experiência: </w:t>
+      </w:r>
+      <w:r>
+        <w:rPr>
+          <w:b/>
+          <w:bCs/>
+          <w:szCs w:val="24"/>
+          <w:highlight w:val="yellow"/>
+        </w:rPr>
+        <w:t>Fases do Progresso: (depois de fazer o jogo)</w:t>
+      </w:r>
+      <w:r>
+        <w:rPr>
+          <w:b/>
+          <w:bCs/>
+          <w:sz w:val="40"/>
+          <w:szCs w:val="40"/>
+        </w:rPr>
+        <w:t xml:space="preserve"> </w:t>
+      </w:r>
+    </w:p>
+    <w:p>
+      <w:pPr>
+        <w:pStyle w:val="PargrafodaLista"/>
+        <w:numPr>
+          <w:ilvl w:val="0"/>
+          <w:numId w:val="9"/>
+        </w:numPr>
+        <w:rPr>
+          <w:b/>
+          <w:bCs/>
+          <w:szCs w:val="24"/>
+        </w:rPr>
+      </w:pPr>
+      <w:r>
+        <w:rPr>
+          <w:b/>
+          <w:bCs/>
+          <w:szCs w:val="24"/>
+        </w:rPr>
+        <w:t xml:space="preserve">Expectativa - </w:t>
+      </w:r>
+      <w:r>
+        <w:rPr>
+          <w:szCs w:val="24"/>
+        </w:rPr>
+        <w:t>O que o jogador espera que aconteça:</w:t>
+      </w:r>
+    </w:p>
+    <w:p>
+      <w:pPr>
+        <w:pStyle w:val="PargrafodaLista"/>
+        <w:numPr>
+          <w:ilvl w:val="0"/>
+          <w:numId w:val="9"/>
+        </w:numPr>
+        <w:rPr>
+          <w:b/>
+          <w:bCs/>
+          <w:szCs w:val="24"/>
+        </w:rPr>
+      </w:pPr>
+      <w:r>
+        <w:rPr>
+          <w:b/>
+          <w:bCs/>
+          <w:szCs w:val="24"/>
+        </w:rPr>
+        <w:t xml:space="preserve">Interpretação - </w:t>
+      </w:r>
+      <w:r>
+        <w:rPr>
+          <w:szCs w:val="24"/>
+        </w:rPr>
+        <w:t>Como o jogador compreende a situação apresentada:</w:t>
+      </w:r>
+    </w:p>
+    <w:p>
+      <w:pPr>
+        <w:pStyle w:val="PargrafodaLista"/>
+        <w:numPr>
+          <w:ilvl w:val="0"/>
+          <w:numId w:val="9"/>
+        </w:numPr>
+        <w:rPr>
+          <w:szCs w:val="24"/>
+        </w:rPr>
+      </w:pPr>
+      <w:r>
+        <w:rPr>
+          <w:b/>
+          <w:bCs/>
+          <w:szCs w:val="24"/>
+        </w:rPr>
+        <w:t xml:space="preserve">Resolução - </w:t>
+      </w:r>
+      <w:r>
+        <w:rPr>
+          <w:szCs w:val="24"/>
+        </w:rPr>
+        <w:t>O que o jogador faz para reagir, resolver ou avançar:</w:t>
+      </w:r>
+    </w:p>
+    <w:p>
+      <w:pPr>
+        <w:ind w:left="360"/>
+        <w:rPr>
+          <w:szCs w:val="24"/>
+        </w:rPr>
+      </w:pPr>
+    </w:p>
+    <w:p>
+      <w:pPr>
+        <w:rPr>
+          <w:b/>
+          <w:bCs/>
+          <w:szCs w:val="24"/>
+        </w:rPr>
+      </w:pPr>
+      <w:r>
+        <w:rPr>
+          <w:b/>
+          <w:bCs/>
+          <w:szCs w:val="24"/>
+        </w:rPr>
+        <w:t>Explicar como se vai divertir</w:t>
+      </w:r>
+      <w:r>
+        <w:rPr>
+          <w:b/>
+          <w:bCs/>
+          <w:szCs w:val="24"/>
+        </w:rPr>
+        <w:t xml:space="preserve"> (modelo MDA)</w:t>
+      </w:r>
+    </w:p>
+    <w:p>
+      <w:pPr>
+        <w:rPr>
+          <w:b/>
+          <w:bCs/>
+          <w:szCs w:val="24"/>
+        </w:rPr>
+      </w:pPr>
+      <w:r>
+        <w:rPr>
+          <w:b/>
+          <w:bCs/>
+          <w:szCs w:val="24"/>
+        </w:rPr>
+        <w:t>Mecânicas</w:t>
+      </w:r>
+      <w:r>
+        <w:rPr>
+          <w:b/>
+          <w:bCs/>
+          <w:szCs w:val="24"/>
+        </w:rPr>
+        <w:t xml:space="preserve"> Principais</w:t>
+      </w:r>
+      <w:r>
+        <w:rPr>
+          <w:b/>
+          <w:bCs/>
+          <w:szCs w:val="24"/>
+        </w:rPr>
+        <w:t>:</w:t>
+      </w:r>
+    </w:p>
+    <w:p>
+      <w:pPr>
+        <w:rPr>
+          <w:szCs w:val="24"/>
+        </w:rPr>
+      </w:pPr>
+      <w:r>
+        <w:rPr>
+          <w:szCs w:val="24"/>
+        </w:rPr>
+        <w:t>Moviment</w:t>
+      </w:r>
+      <w:r>
+        <w:rPr>
+          <w:szCs w:val="24"/>
+        </w:rPr>
+        <w:t>ar – O personagem pode-se movimentar da esquerda para a direita</w:t>
+      </w:r>
+    </w:p>
+    <w:p>
+      <w:pPr>
+        <w:rPr>
+          <w:szCs w:val="24"/>
+        </w:rPr>
+      </w:pPr>
+      <w:r>
+        <w:rPr>
+          <w:szCs w:val="24"/>
+        </w:rPr>
+        <w:lastRenderedPageBreak/>
+        <w:t>A</w:t>
+      </w:r>
+      <w:r>
+        <w:rPr>
+          <w:szCs w:val="24"/>
+        </w:rPr>
+        <w:t>tacar</w:t>
+      </w:r>
+      <w:r>
+        <w:rPr>
+          <w:szCs w:val="24"/>
+        </w:rPr>
+        <w:t xml:space="preserve"> – O personagem pode atacar com o botão “</w:t>
+      </w:r>
+      <w:proofErr w:type="spellStart"/>
+      <w:r>
+        <w:rPr>
+          <w:szCs w:val="24"/>
+        </w:rPr>
+        <w:t>xpto</w:t>
+      </w:r>
+      <w:proofErr w:type="spellEnd"/>
+      <w:r>
+        <w:rPr>
+          <w:szCs w:val="24"/>
+        </w:rPr>
+        <w:t>” para bater nos inimigos</w:t>
+      </w:r>
+    </w:p>
+    <w:p>
+      <w:pPr>
+        <w:rPr>
+          <w:b/>
+          <w:bCs/>
+          <w:szCs w:val="24"/>
+        </w:rPr>
+      </w:pPr>
+      <w:r>
+        <w:rPr>
+          <w:szCs w:val="24"/>
+          <w:highlight w:val="yellow"/>
+        </w:rPr>
+        <w:t xml:space="preserve">(meter pelo menos </w:t>
+      </w:r>
+      <w:r>
+        <w:rPr>
+          <w:szCs w:val="24"/>
+          <w:highlight w:val="yellow"/>
+        </w:rPr>
+        <w:t>6</w:t>
+      </w:r>
+      <w:r>
+        <w:rPr>
+          <w:szCs w:val="24"/>
+          <w:highlight w:val="yellow"/>
+        </w:rPr>
+        <w:t xml:space="preserve"> mecânicas de jogabilidade)</w:t>
+      </w:r>
+    </w:p>
+    <w:p>
+      <w:pPr>
+        <w:rPr>
+          <w:szCs w:val="24"/>
+        </w:rPr>
+      </w:pPr>
+    </w:p>
+    <w:p>
+      <w:pPr>
+        <w:rPr>
+          <w:b/>
+          <w:bCs/>
+          <w:sz w:val="40"/>
+          <w:szCs w:val="40"/>
+        </w:rPr>
+      </w:pPr>
+      <w:r>
+        <w:rPr>
+          <w:b/>
+          <w:bCs/>
+          <w:sz w:val="40"/>
+          <w:szCs w:val="40"/>
+        </w:rPr>
+        <w:t>Teaser:</w:t>
+      </w:r>
+    </w:p>
+    <w:p>
+      <w:pPr>
+        <w:rPr>
+          <w:b/>
+          <w:bCs/>
+        </w:rPr>
+      </w:pPr>
+      <w:r>
+        <w:rPr>
+          <w:b/>
+          <w:bCs/>
+        </w:rPr>
+        <w:t xml:space="preserve">“Num deserto do </w:t>
+      </w:r>
+      <w:proofErr w:type="spellStart"/>
+      <w:r>
+        <w:rPr>
+          <w:b/>
+          <w:bCs/>
+        </w:rPr>
+        <w:t>sarah</w:t>
+      </w:r>
+      <w:proofErr w:type="spellEnd"/>
+      <w:r>
+        <w:rPr>
+          <w:b/>
+          <w:bCs/>
+        </w:rPr>
+        <w:t xml:space="preserve"> em que o nosso protagonista foi </w:t>
+      </w:r>
+      <w:proofErr w:type="spellStart"/>
+      <w:r>
+        <w:rPr>
+          <w:b/>
+          <w:bCs/>
+        </w:rPr>
+        <w:t>scamado</w:t>
+      </w:r>
+      <w:proofErr w:type="spellEnd"/>
+      <w:r>
+        <w:rPr>
+          <w:b/>
+          <w:bCs/>
+        </w:rPr>
+        <w:t xml:space="preserve"> na </w:t>
+      </w:r>
+      <w:proofErr w:type="spellStart"/>
+      <w:r>
+        <w:rPr>
+          <w:b/>
+          <w:bCs/>
+        </w:rPr>
+        <w:t>tip</w:t>
+      </w:r>
+      <w:proofErr w:type="spellEnd"/>
+      <w:r>
+        <w:rPr>
+          <w:b/>
+          <w:bCs/>
+        </w:rPr>
+        <w:t xml:space="preserve"> de </w:t>
+      </w:r>
+      <w:proofErr w:type="spellStart"/>
+      <w:r>
+        <w:rPr>
+          <w:b/>
+          <w:bCs/>
+        </w:rPr>
+        <w:t>uber</w:t>
+      </w:r>
+      <w:proofErr w:type="spellEnd"/>
+      <w:r>
+        <w:rPr>
+          <w:b/>
+          <w:bCs/>
+        </w:rPr>
+        <w:t xml:space="preserve">, criou-se um conflito enorme. Cabe ao herói conseguir derrotar os inimigos para reconquistar a </w:t>
+      </w:r>
+      <w:proofErr w:type="spellStart"/>
+      <w:r>
+        <w:rPr>
+          <w:b/>
+          <w:bCs/>
+        </w:rPr>
+        <w:t>tip</w:t>
+      </w:r>
+      <w:proofErr w:type="spellEnd"/>
+      <w:r>
+        <w:rPr>
+          <w:b/>
+          <w:bCs/>
+        </w:rPr>
+        <w:t>”</w:t>
+      </w:r>
+    </w:p>
+    <w:p>
+      <w:pPr>
+        <w:rPr>
+          <w:b/>
+          <w:bCs/>
+        </w:rPr>
+      </w:pPr>
+    </w:p>
+    <w:p>
+      <w:pPr>
+        <w:rPr>
+          <w:b/>
+          <w:bCs/>
+        </w:rPr>
+      </w:pPr>
+      <w:r>
+        <w:rPr>
+          <w:b/>
+          <w:bCs/>
+        </w:rPr>
+        <w:t xml:space="preserve">“Um jogo de estilo </w:t>
+      </w:r>
+      <w:bookmarkStart w:id="10" w:name="_Hlk197781133"/>
+      <w:proofErr w:type="spellStart"/>
+      <w:r>
+        <w:rPr>
+          <w:b/>
+          <w:bCs/>
+        </w:rPr>
+        <w:t>hack</w:t>
+      </w:r>
+      <w:proofErr w:type="spellEnd"/>
+      <w:r>
+        <w:rPr>
+          <w:b/>
+          <w:bCs/>
+        </w:rPr>
+        <w:t xml:space="preserve"> </w:t>
+      </w:r>
+      <w:proofErr w:type="spellStart"/>
+      <w:r>
+        <w:rPr>
+          <w:b/>
+          <w:bCs/>
+        </w:rPr>
+        <w:t>and</w:t>
+      </w:r>
+      <w:proofErr w:type="spellEnd"/>
+      <w:r>
+        <w:rPr>
+          <w:b/>
+          <w:bCs/>
+        </w:rPr>
+        <w:t xml:space="preserve"> </w:t>
+      </w:r>
+      <w:proofErr w:type="spellStart"/>
+      <w:r>
+        <w:rPr>
+          <w:b/>
+          <w:bCs/>
+        </w:rPr>
+        <w:t>slash</w:t>
+      </w:r>
+      <w:proofErr w:type="spellEnd"/>
+      <w:r>
+        <w:rPr>
+          <w:b/>
+          <w:bCs/>
+        </w:rPr>
+        <w:t xml:space="preserve"> </w:t>
+      </w:r>
+      <w:bookmarkEnd w:id="10"/>
+      <w:r>
+        <w:rPr>
+          <w:b/>
+          <w:bCs/>
+        </w:rPr>
+        <w:t>com componente ofensiva que só pode ser jogado em modo singular. O jogador só tem que bater nos adversários para chegar a um ponto de destino.”</w:t>
+      </w:r>
+    </w:p>
+    <w:p>
+      <w:pPr>
+        <w:rPr>
+          <w:b/>
+          <w:bCs/>
+        </w:rPr>
+      </w:pPr>
+      <w:r>
+        <w:rPr>
+          <w:b/>
+          <w:bCs/>
+        </w:rPr>
+        <w:br w:type="page"/>
+      </w:r>
+    </w:p>
+    <w:p>
+      <w:pPr>
+        <w:rPr>
+          <w:b/>
+          <w:bCs/>
+          <w:sz w:val="40"/>
+          <w:szCs w:val="40"/>
+        </w:rPr>
+      </w:pPr>
+      <w:r>
+        <w:rPr>
+          <w:b/>
+          <w:bCs/>
+          <w:sz w:val="40"/>
+          <w:szCs w:val="40"/>
+        </w:rPr>
+        <w:lastRenderedPageBreak/>
+        <w:t>Conceito (3paginas)</w:t>
+      </w:r>
+    </w:p>
+    <w:p>
+      <w:pPr>
+        <w:pStyle w:val="PargrafodaLista"/>
+        <w:numPr>
+          <w:ilvl w:val="0"/>
+          <w:numId w:val="11"/>
+        </w:numPr>
+        <w:rPr>
+          <w:b/>
+          <w:bCs/>
+        </w:rPr>
+      </w:pPr>
+      <w:r>
+        <w:rPr>
+          <w:b/>
+          <w:bCs/>
+        </w:rPr>
+        <w:t xml:space="preserve">Motivação do jogador: </w:t>
+      </w:r>
+      <w:r>
+        <w:t>Sentir desafiado por derrotar inimigos.</w:t>
+      </w:r>
+    </w:p>
+    <w:p>
+      <w:pPr>
+        <w:pStyle w:val="PargrafodaLista"/>
+        <w:numPr>
+          <w:ilvl w:val="0"/>
+          <w:numId w:val="11"/>
+        </w:numPr>
+      </w:pPr>
+      <w:r>
+        <w:rPr>
+          <w:b/>
+          <w:bCs/>
+        </w:rPr>
+        <w:t xml:space="preserve">Género(s) do jogo: </w:t>
+      </w:r>
+      <w:proofErr w:type="spellStart"/>
+      <w:r>
+        <w:t>H</w:t>
+      </w:r>
+      <w:r>
+        <w:t>ack</w:t>
+      </w:r>
+      <w:proofErr w:type="spellEnd"/>
+      <w:r>
+        <w:t xml:space="preserve"> </w:t>
+      </w:r>
+      <w:proofErr w:type="spellStart"/>
+      <w:r>
+        <w:t>and</w:t>
+      </w:r>
+      <w:proofErr w:type="spellEnd"/>
+      <w:r>
+        <w:t xml:space="preserve"> </w:t>
+      </w:r>
+      <w:proofErr w:type="spellStart"/>
+      <w:r>
+        <w:t>slash</w:t>
+      </w:r>
+      <w:proofErr w:type="spellEnd"/>
+    </w:p>
+    <w:p>
+      <w:pPr>
+        <w:pStyle w:val="PargrafodaLista"/>
+        <w:numPr>
+          <w:ilvl w:val="0"/>
+          <w:numId w:val="11"/>
+        </w:numPr>
+        <w:rPr>
+          <w:b/>
+          <w:bCs/>
+        </w:rPr>
+      </w:pPr>
+      <w:r>
+        <w:rPr>
+          <w:b/>
+          <w:bCs/>
+        </w:rPr>
+        <w:t xml:space="preserve">Licença(s): </w:t>
+      </w:r>
+      <w:r>
+        <w:t>Sem licenças</w:t>
+      </w:r>
+    </w:p>
+    <w:p>
+      <w:pPr>
+        <w:pStyle w:val="PargrafodaLista"/>
+        <w:numPr>
+          <w:ilvl w:val="0"/>
+          <w:numId w:val="11"/>
+        </w:numPr>
+        <w:rPr>
+          <w:b/>
+          <w:bCs/>
+        </w:rPr>
+      </w:pPr>
+      <w:r>
+        <w:rPr>
+          <w:b/>
+          <w:bCs/>
+        </w:rPr>
+        <w:t xml:space="preserve">Jogador-alvo: </w:t>
+      </w:r>
+      <w:r>
+        <w:t>Jogadores conquistadores</w:t>
+      </w:r>
+    </w:p>
+    <w:p>
+      <w:pPr>
+        <w:pStyle w:val="PargrafodaLista"/>
+        <w:numPr>
+          <w:ilvl w:val="0"/>
+          <w:numId w:val="11"/>
+        </w:numPr>
+        <w:rPr>
+          <w:b/>
+          <w:bCs/>
+        </w:rPr>
+      </w:pPr>
+      <w:r>
+        <w:rPr>
+          <w:b/>
+          <w:bCs/>
+        </w:rPr>
+        <w:t xml:space="preserve">Competição: </w:t>
+      </w:r>
+      <w:r>
+        <w:t>O jogo não existe foi inventado</w:t>
+      </w:r>
+    </w:p>
+    <w:p>
+      <w:pPr>
+        <w:pStyle w:val="PargrafodaLista"/>
+        <w:numPr>
+          <w:ilvl w:val="0"/>
+          <w:numId w:val="11"/>
+        </w:numPr>
+        <w:rPr>
+          <w:b/>
+          <w:bCs/>
+        </w:rPr>
+      </w:pPr>
+      <w:r>
+        <w:rPr>
+          <w:b/>
+          <w:bCs/>
+        </w:rPr>
+        <w:t>Pontos únicos de venda</w:t>
+      </w:r>
+      <w:proofErr w:type="gramStart"/>
+      <w:r>
+        <w:rPr>
+          <w:b/>
+          <w:bCs/>
+        </w:rPr>
+        <w:t xml:space="preserve">: </w:t>
+      </w:r>
+      <w:r>
+        <w:t>????????????</w:t>
+      </w:r>
+      <w:proofErr w:type="gramEnd"/>
+    </w:p>
+    <w:p>
+      <w:pPr>
+        <w:pStyle w:val="PargrafodaLista"/>
+        <w:numPr>
+          <w:ilvl w:val="0"/>
+          <w:numId w:val="11"/>
+        </w:numPr>
+        <w:rPr>
+          <w:b/>
+          <w:bCs/>
+        </w:rPr>
+      </w:pPr>
+      <w:r>
+        <w:rPr>
+          <w:b/>
+          <w:bCs/>
+        </w:rPr>
+        <w:t xml:space="preserve">Plataforma(s): </w:t>
+      </w:r>
+      <w:r>
+        <w:t>PC</w:t>
+      </w:r>
+      <w:r>
+        <w:rPr>
+          <w:b/>
+          <w:bCs/>
+        </w:rPr>
+        <w:t xml:space="preserve"> </w:t>
+      </w:r>
+    </w:p>
+    <w:p>
+      <w:pPr>
+        <w:pStyle w:val="PargrafodaLista"/>
+        <w:numPr>
+          <w:ilvl w:val="0"/>
+          <w:numId w:val="11"/>
+        </w:numPr>
+        <w:rPr>
+          <w:b/>
+          <w:bCs/>
+        </w:rPr>
+      </w:pPr>
+      <w:r>
+        <w:rPr>
+          <w:b/>
+          <w:bCs/>
+        </w:rPr>
+        <w:t>Objetivos de conceção: longo e divertido</w:t>
+      </w:r>
+    </w:p>
+    <w:p>
+      <w:pPr>
+        <w:rPr>
+          <w:b/>
+          <w:bCs/>
+        </w:rPr>
+      </w:pPr>
     </w:p>
     <w:sectPr>
       <w:pgSz w:w="11906" w:h="16838"/>
@@ -1881,6 +5196,526 @@
     </w:sectPr>
   </w:body>
 </w:document>
+</file>
+
+<file path=word/comments.xml><?xml version="1.0" encoding="utf-8"?>
+<w:comments xmlns:wpc="http://schemas.microsoft.com/office/word/2010/wordprocessingCanvas" xmlns:cx="http://schemas.microsoft.com/office/drawing/2014/chartex" xmlns:cx1="http://schemas.microsoft.com/office/drawing/2015/9/8/chartex" xmlns:cx2="http://schemas.microsoft.com/office/drawing/2015/10/21/chartex" xmlns:cx3="http://schemas.microsoft.com/office/drawing/2016/5/9/chartex" xmlns:cx4="http://schemas.microsoft.com/office/drawing/2016/5/10/chartex" xmlns:cx5="http://schemas.microsoft.com/office/drawing/2016/5/11/chartex" xmlns:cx6="http://schemas.microsoft.com/office/drawing/2016/5/12/chartex" xmlns:cx7="http://schemas.microsoft.com/office/drawing/2016/5/13/chartex" xmlns:cx8="http://schemas.microsoft.com/office/drawing/2016/5/14/chartex" xmlns:mc="http://schemas.openxmlformats.org/markup-compatibility/2006" xmlns:aink="http://schemas.microsoft.com/office/drawing/2016/ink" xmlns:am3d="http://schemas.microsoft.com/office/drawing/2017/model3d" xmlns:o="urn:schemas-microsoft-com:office:office" xmlns:oel="http://schemas.microsoft.com/office/2019/extlst" xmlns:r="http://schemas.openxmlformats.org/officeDocument/2006/relationships" xmlns:m="http://schemas.openxmlformats.org/officeDocument/2006/math" xmlns:v="urn:schemas-microsoft-com:vml" xmlns:wp14="http://schemas.microsoft.com/office/word/2010/wordprocessingDrawing" xmlns:wp="http://schemas.openxmlformats.org/drawingml/2006/wordprocessingDrawing" xmlns:w10="urn:schemas-microsoft-com:office:word" xmlns:w="http://schemas.openxmlformats.org/wordprocessingml/2006/main" xmlns:w14="http://schemas.microsoft.com/office/word/2010/wordml" xmlns:w15="http://schemas.microsoft.com/office/word/2012/wordml" xmlns:w16cex="http://schemas.microsoft.com/office/word/2018/wordml/cex" xmlns:w16cid="http://schemas.microsoft.com/office/word/2016/wordml/cid" xmlns:w16="http://schemas.microsoft.com/office/word/2018/wordml" xmlns:w16du="http://schemas.microsoft.com/office/word/2023/wordml/word16du" xmlns:w16sdtdh="http://schemas.microsoft.com/office/word/2020/wordml/sdtdatahash" xmlns:w16sdtfl="http://schemas.microsoft.com/office/word/2024/wordml/sdtformatlock" xmlns:w16se="http://schemas.microsoft.com/office/word/2015/wordml/symex" xmlns:wpg="http://schemas.microsoft.com/office/word/2010/wordprocessingGroup" xmlns:wpi="http://schemas.microsoft.com/office/word/2010/wordprocessingInk" xmlns:wne="http://schemas.microsoft.com/office/word/2006/wordml" xmlns:wps="http://schemas.microsoft.com/office/word/2010/wordprocessingShape" mc:Ignorable="w14 w15 w16se w16cid w16 w16cex w16sdtdh w16sdtfl w16du wp14">
+  <w:comment w:id="1" w:author="Ruben Amaro" w:date="2025-05-10T14:45:00Z" w:initials="RA">
+    <w:p>
+      <w:pPr>
+        <w:pStyle w:val="Textodecomentrio"/>
+      </w:pPr>
+      <w:r>
+        <w:rPr>
+          <w:rStyle w:val="Refdecomentrio"/>
+        </w:rPr>
+        <w:annotationRef/>
+      </w:r>
+      <w:r>
+        <w:t>Não é necessário explicar</w:t>
+      </w:r>
+    </w:p>
+  </w:comment>
+  <w:comment w:id="2" w:author="Ruben Amaro" w:date="2025-05-10T14:47:00Z" w:initials="RA">
+    <w:p>
+      <w:pPr>
+        <w:jc w:val="center"/>
+        <w:rPr>
+          <w:highlight w:val="darkGray"/>
+        </w:rPr>
+      </w:pPr>
+      <w:r>
+        <w:rPr>
+          <w:rStyle w:val="Refdecomentrio"/>
+        </w:rPr>
+        <w:annotationRef/>
+      </w:r>
+      <w:r>
+        <w:rPr>
+          <w:b/>
+          <w:bCs/>
+        </w:rPr>
+        <w:t>PROF:</w:t>
+      </w:r>
+      <w:r>
+        <w:rPr>
+          <w:b/>
+          <w:bCs/>
+        </w:rPr>
+        <w:t xml:space="preserve"> </w:t>
+      </w:r>
+      <w:r>
+        <w:rPr>
+          <w:highlight w:val="darkGray"/>
+        </w:rPr>
+        <w:t>De seguida, escrevam um resumo de até 90 palavras sobre a experiência que o</w:t>
+      </w:r>
+    </w:p>
+    <w:p>
+      <w:pPr>
+        <w:jc w:val="center"/>
+        <w:rPr>
+          <w:highlight w:val="darkGray"/>
+        </w:rPr>
+      </w:pPr>
+      <w:r>
+        <w:rPr>
+          <w:highlight w:val="darkGray"/>
+        </w:rPr>
+        <w:t>jogador terá. Expliquem, de forma geral, que tipo de progresso o jogo oferece e</w:t>
+      </w:r>
+    </w:p>
+    <w:p>
+      <w:pPr>
+        <w:jc w:val="center"/>
+        <w:rPr>
+          <w:highlight w:val="darkGray"/>
+        </w:rPr>
+      </w:pPr>
+      <w:r>
+        <w:rPr>
+          <w:highlight w:val="darkGray"/>
+        </w:rPr>
+        <w:t>como o divertimento será alcançado.</w:t>
+      </w:r>
+    </w:p>
+    <w:p>
+      <w:pPr>
+        <w:jc w:val="center"/>
+        <w:rPr>
+          <w:highlight w:val="darkGray"/>
+        </w:rPr>
+      </w:pPr>
+      <w:r>
+        <w:rPr>
+          <w:highlight w:val="darkGray"/>
+        </w:rPr>
+        <w:t>Por fim, indiquem os tipos de divertimento segundo o modelo MDA que o vosso jogo</w:t>
+      </w:r>
+    </w:p>
+    <w:p>
+      <w:pPr>
+        <w:jc w:val="center"/>
+      </w:pPr>
+      <w:r>
+        <w:rPr>
+          <w:highlight w:val="darkGray"/>
+        </w:rPr>
+        <w:t>irá suportar. Nesta fase, não é necessário justificar as escolhas.</w:t>
+      </w:r>
+    </w:p>
+    <w:p>
+      <w:pPr>
+        <w:pStyle w:val="Textodecomentrio"/>
+      </w:pPr>
+    </w:p>
+  </w:comment>
+  <w:comment w:id="3" w:author="Ruben Amaro" w:date="2025-05-10T14:48:00Z" w:initials="RA">
+    <w:p>
+      <w:pPr>
+        <w:pStyle w:val="Textodecomentrio"/>
+      </w:pPr>
+      <w:r>
+        <w:rPr>
+          <w:rStyle w:val="Refdecomentrio"/>
+        </w:rPr>
+        <w:annotationRef/>
+      </w:r>
+      <w:r>
+        <w:rPr>
+          <w:b/>
+          <w:bCs/>
+        </w:rPr>
+        <w:t>PROF:</w:t>
+      </w:r>
+      <w:r>
+        <w:rPr>
+          <w:b/>
+          <w:bCs/>
+        </w:rPr>
+        <w:t xml:space="preserve"> </w:t>
+      </w:r>
+      <w:r>
+        <w:t>Devem definir exatamente cinco mecânicas, nem mais, nem menos. Expliquem</w:t>
+      </w:r>
+    </w:p>
+    <w:p>
+      <w:pPr>
+        <w:pStyle w:val="Textodecomentrio"/>
+      </w:pPr>
+      <w:r>
+        <w:t>cada uma de forma breve. Lembrem-se de que as mecânicas devem alinhar-se com</w:t>
+      </w:r>
+    </w:p>
+    <w:p>
+      <w:pPr>
+        <w:pStyle w:val="Textodecomentrio"/>
+      </w:pPr>
+      <w:r>
+        <w:t>a experiência que pretendem proporcionar e que cada uma deve ser</w:t>
+      </w:r>
+    </w:p>
+    <w:p>
+      <w:pPr>
+        <w:pStyle w:val="Textodecomentrio"/>
+      </w:pPr>
+      <w:r>
+        <w:t>significativamente distinta das restantes. Ao criá-las, tenham em conta o ciclo de</w:t>
+      </w:r>
+    </w:p>
+    <w:p>
+      <w:pPr>
+        <w:pStyle w:val="Textodecomentrio"/>
+      </w:pPr>
+      <w:r>
+        <w:t>interação Jogador–Interface–Jogo. Para cada mecânica escrevam 26 palavras.</w:t>
+      </w:r>
+    </w:p>
+  </w:comment>
+  <w:comment w:id="4" w:author="Ruben Amaro" w:date="2025-05-10T14:48:00Z" w:initials="RA">
+    <w:p>
+      <w:pPr>
+        <w:pStyle w:val="Textodecomentrio"/>
+      </w:pPr>
+      <w:r>
+        <w:rPr>
+          <w:rStyle w:val="Refdecomentrio"/>
+        </w:rPr>
+        <w:annotationRef/>
+      </w:r>
+      <w:r>
+        <w:rPr>
+          <w:b/>
+          <w:bCs/>
+        </w:rPr>
+        <w:t>PROF:</w:t>
+      </w:r>
+      <w:r>
+        <w:rPr>
+          <w:b/>
+          <w:bCs/>
+        </w:rPr>
+        <w:t xml:space="preserve"> </w:t>
+      </w:r>
+      <w:r>
+        <w:t>Na conceção de um jogo, é importante definir o perfil do jogador ideal. Uma das</w:t>
+      </w:r>
+    </w:p>
+    <w:p>
+      <w:pPr>
+        <w:pStyle w:val="Textodecomentrio"/>
+      </w:pPr>
+      <w:r>
+        <w:t>dimensões a considerar é a sua motivação. Em 30 palavras, indiquem que</w:t>
+      </w:r>
+    </w:p>
+    <w:p>
+      <w:pPr>
+        <w:pStyle w:val="Textodecomentrio"/>
+      </w:pPr>
+      <w:r>
+        <w:t>elementos do jogo motivarão os jogadores, o que estes tentam alcançar durante o</w:t>
+      </w:r>
+    </w:p>
+    <w:p>
+      <w:pPr>
+        <w:pStyle w:val="Textodecomentrio"/>
+      </w:pPr>
+      <w:r>
+        <w:t>jogo e de que forma podem vencer.</w:t>
+      </w:r>
+    </w:p>
+  </w:comment>
+  <w:comment w:id="5" w:author="Ruben Amaro" w:date="2025-05-10T14:48:00Z" w:initials="RA">
+    <w:p>
+      <w:pPr>
+        <w:pStyle w:val="Textodecomentrio"/>
+      </w:pPr>
+      <w:r>
+        <w:rPr>
+          <w:rStyle w:val="Refdecomentrio"/>
+        </w:rPr>
+        <w:annotationRef/>
+      </w:r>
+      <w:r>
+        <w:rPr>
+          <w:b/>
+          <w:bCs/>
+        </w:rPr>
+        <w:t>PROF:</w:t>
+      </w:r>
+      <w:r>
+        <w:rPr>
+          <w:b/>
+          <w:bCs/>
+        </w:rPr>
+        <w:t xml:space="preserve"> </w:t>
+      </w:r>
+      <w:r>
+        <w:t>A jogabilidade de um jogo contribui para a sua classificação em géneros</w:t>
+      </w:r>
+    </w:p>
+    <w:p>
+      <w:pPr>
+        <w:pStyle w:val="Textodecomentrio"/>
+      </w:pPr>
+      <w:r>
+        <w:t>específicos. Indiquem, em até 30 palavras, o género de jogo que pretendem criar e</w:t>
+      </w:r>
+    </w:p>
+    <w:p>
+      <w:pPr>
+        <w:pStyle w:val="Textodecomentrio"/>
+      </w:pPr>
+      <w:r>
+        <w:t>justifiquem a escolha.</w:t>
+      </w:r>
+    </w:p>
+  </w:comment>
+  <w:comment w:id="6" w:author="Ruben Amaro" w:date="2025-05-10T14:48:00Z" w:initials="RA">
+    <w:p>
+      <w:pPr>
+        <w:pStyle w:val="Textodecomentrio"/>
+      </w:pPr>
+      <w:r>
+        <w:rPr>
+          <w:rStyle w:val="Refdecomentrio"/>
+        </w:rPr>
+        <w:annotationRef/>
+      </w:r>
+      <w:r>
+        <w:rPr>
+          <w:b/>
+          <w:bCs/>
+        </w:rPr>
+        <w:t>PROF:</w:t>
+      </w:r>
+      <w:r>
+        <w:rPr>
+          <w:b/>
+          <w:bCs/>
+        </w:rPr>
+        <w:t xml:space="preserve"> </w:t>
+      </w:r>
+      <w:r>
+        <w:t>Nas aulas, aprenderam três modelos de tipificação de jogadores: o Modelo de</w:t>
+      </w:r>
+    </w:p>
+    <w:p>
+      <w:pPr>
+        <w:pStyle w:val="Textodecomentrio"/>
+      </w:pPr>
+      <w:proofErr w:type="spellStart"/>
+      <w:r>
+        <w:t>Bartle</w:t>
+      </w:r>
+      <w:proofErr w:type="spellEnd"/>
+      <w:r>
+        <w:t xml:space="preserve"> (focado em comportamentos), o DGD1 (centrado em estilos de jogo) e o</w:t>
+      </w:r>
+    </w:p>
+    <w:p>
+      <w:pPr>
+        <w:pStyle w:val="Textodecomentrio"/>
+      </w:pPr>
+      <w:proofErr w:type="spellStart"/>
+      <w:r>
+        <w:t>BrainHex</w:t>
+      </w:r>
+      <w:proofErr w:type="spellEnd"/>
+      <w:r>
+        <w:t xml:space="preserve"> (baseado em emoções).</w:t>
+      </w:r>
+    </w:p>
+    <w:p>
+      <w:pPr>
+        <w:pStyle w:val="Textodecomentrio"/>
+      </w:pPr>
+      <w:r>
+        <w:t>Em 240 palavras, indiquem e justifiquem os tipos de jogadores que desejam atrair</w:t>
+      </w:r>
+    </w:p>
+    <w:p>
+      <w:pPr>
+        <w:pStyle w:val="Textodecomentrio"/>
+      </w:pPr>
+      <w:r>
+        <w:t>para o vosso jogo, considerando cada um dos três modelos estudados.</w:t>
+      </w:r>
+    </w:p>
+    <w:p>
+      <w:pPr>
+        <w:pStyle w:val="Textodecomentrio"/>
+      </w:pPr>
+      <w:r>
+        <w:t>Quanto mais perfis incluírem, maior será a audiência potencial. No entanto, isso</w:t>
+      </w:r>
+    </w:p>
+    <w:p>
+      <w:pPr>
+        <w:pStyle w:val="Textodecomentrio"/>
+      </w:pPr>
+      <w:r>
+        <w:t>também tornará o design do jogo mais complexo.</w:t>
+      </w:r>
+    </w:p>
+  </w:comment>
+  <w:comment w:id="7" w:author="Ruben Amaro" w:date="2025-05-10T14:48:00Z" w:initials="RA">
+    <w:p>
+      <w:pPr>
+        <w:pStyle w:val="Textodecomentrio"/>
+      </w:pPr>
+      <w:r>
+        <w:rPr>
+          <w:rStyle w:val="Refdecomentrio"/>
+        </w:rPr>
+        <w:annotationRef/>
+      </w:r>
+      <w:r>
+        <w:rPr>
+          <w:b/>
+          <w:bCs/>
+        </w:rPr>
+        <w:t>PROF:</w:t>
+      </w:r>
+      <w:r>
+        <w:rPr>
+          <w:b/>
+          <w:bCs/>
+        </w:rPr>
+        <w:t xml:space="preserve"> </w:t>
+      </w:r>
+      <w:r>
+        <w:t>Num mercado tão competitivo como o dos videojogos, é essencial inovar para atrair</w:t>
+      </w:r>
+    </w:p>
+    <w:p>
+      <w:pPr>
+        <w:pStyle w:val="Textodecomentrio"/>
+      </w:pPr>
+      <w:r>
+        <w:t>novos jogadores. Em cerca de 60 palavras, indiquem jogos semelhantes ao vosso,</w:t>
+      </w:r>
+    </w:p>
+    <w:p>
+      <w:pPr>
+        <w:pStyle w:val="Textodecomentrio"/>
+      </w:pPr>
+      <w:r>
+        <w:t>destacando as semelhanças e diferenças. Não há problema em reutilizar ideias de</w:t>
+      </w:r>
+    </w:p>
+    <w:p>
+      <w:pPr>
+        <w:pStyle w:val="Textodecomentrio"/>
+      </w:pPr>
+      <w:r>
+        <w:t>outros jogos, desde que sejam adaptadas de forma criativa para desenvolver</w:t>
+      </w:r>
+    </w:p>
+    <w:p>
+      <w:pPr>
+        <w:pStyle w:val="Textodecomentrio"/>
+      </w:pPr>
+      <w:r>
+        <w:t>mecânicas únicas.</w:t>
+      </w:r>
+    </w:p>
+  </w:comment>
+  <w:comment w:id="8" w:author="Ruben Amaro" w:date="2025-05-10T14:48:00Z" w:initials="RA">
+    <w:p>
+      <w:pPr>
+        <w:pStyle w:val="Textodecomentrio"/>
+      </w:pPr>
+      <w:r>
+        <w:rPr>
+          <w:rStyle w:val="Refdecomentrio"/>
+        </w:rPr>
+        <w:annotationRef/>
+      </w:r>
+      <w:r>
+        <w:rPr>
+          <w:b/>
+          <w:bCs/>
+        </w:rPr>
+        <w:t>PROF:</w:t>
+      </w:r>
+      <w:r>
+        <w:rPr>
+          <w:b/>
+          <w:bCs/>
+        </w:rPr>
+        <w:t xml:space="preserve"> </w:t>
+      </w:r>
+      <w:r>
+        <w:t>Em seguimento ao ponto anterior, expliquem em 30 palavras por que razão as</w:t>
+      </w:r>
+    </w:p>
+    <w:p>
+      <w:pPr>
+        <w:pStyle w:val="Textodecomentrio"/>
+      </w:pPr>
+      <w:r>
+        <w:t>diferenças do vosso jogo são inovadoras. Não basta ter mecânicas diferentes, elas</w:t>
+      </w:r>
+    </w:p>
+    <w:p>
+      <w:pPr>
+        <w:pStyle w:val="Textodecomentrio"/>
+      </w:pPr>
+      <w:r>
+        <w:t>devem fazer sentido para a experiência pretendida e proporcionar ao jogador uma</w:t>
+      </w:r>
+    </w:p>
+    <w:p>
+      <w:pPr>
+        <w:pStyle w:val="Textodecomentrio"/>
+      </w:pPr>
+      <w:r>
+        <w:t>jogabilidade eficaz, satisfatória e divertida.</w:t>
+      </w:r>
+    </w:p>
+  </w:comment>
+</w:comments>
+</file>
+
+<file path=word/commentsExtended.xml><?xml version="1.0" encoding="utf-8"?>
+<w15:commentsEx xmlns:wpc="http://schemas.microsoft.com/office/word/2010/wordprocessingCanvas" xmlns:cx="http://schemas.microsoft.com/office/drawing/2014/chartex" xmlns:cx1="http://schemas.microsoft.com/office/drawing/2015/9/8/chartex" xmlns:cx2="http://schemas.microsoft.com/office/drawing/2015/10/21/chartex" xmlns:cx3="http://schemas.microsoft.com/office/drawing/2016/5/9/chartex" xmlns:cx4="http://schemas.microsoft.com/office/drawing/2016/5/10/chartex" xmlns:cx5="http://schemas.microsoft.com/office/drawing/2016/5/11/chartex" xmlns:cx6="http://schemas.microsoft.com/office/drawing/2016/5/12/chartex" xmlns:cx7="http://schemas.microsoft.com/office/drawing/2016/5/13/chartex" xmlns:cx8="http://schemas.microsoft.com/office/drawing/2016/5/14/chartex" xmlns:mc="http://schemas.openxmlformats.org/markup-compatibility/2006" xmlns:aink="http://schemas.microsoft.com/office/drawing/2016/ink" xmlns:am3d="http://schemas.microsoft.com/office/drawing/2017/model3d" xmlns:o="urn:schemas-microsoft-com:office:office" xmlns:oel="http://schemas.microsoft.com/office/2019/extlst" xmlns:r="http://schemas.openxmlformats.org/officeDocument/2006/relationships" xmlns:m="http://schemas.openxmlformats.org/officeDocument/2006/math" xmlns:v="urn:schemas-microsoft-com:vml" xmlns:wp14="http://schemas.microsoft.com/office/word/2010/wordprocessingDrawing" xmlns:wp="http://schemas.openxmlformats.org/drawingml/2006/wordprocessingDrawing" xmlns:w10="urn:schemas-microsoft-com:office:word" xmlns:w="http://schemas.openxmlformats.org/wordprocessingml/2006/main" xmlns:w14="http://schemas.microsoft.com/office/word/2010/wordml" xmlns:w15="http://schemas.microsoft.com/office/word/2012/wordml" xmlns:w16cex="http://schemas.microsoft.com/office/word/2018/wordml/cex" xmlns:w16cid="http://schemas.microsoft.com/office/word/2016/wordml/cid" xmlns:w16="http://schemas.microsoft.com/office/word/2018/wordml" xmlns:w16du="http://schemas.microsoft.com/office/word/2023/wordml/word16du" xmlns:w16sdtdh="http://schemas.microsoft.com/office/word/2020/wordml/sdtdatahash" xmlns:w16sdtfl="http://schemas.microsoft.com/office/word/2024/wordml/sdtformatlock" xmlns:w16se="http://schemas.microsoft.com/office/word/2015/wordml/symex" xmlns:wpg="http://schemas.microsoft.com/office/word/2010/wordprocessingGroup" xmlns:wpi="http://schemas.microsoft.com/office/word/2010/wordprocessingInk" xmlns:wne="http://schemas.microsoft.com/office/word/2006/wordml" xmlns:wps="http://schemas.microsoft.com/office/word/2010/wordprocessingShape" mc:Ignorable="w14 w15 w16se w16cid w16 w16cex w16sdtdh w16sdtfl w16du wp14">
+  <w15:commentEx w15:paraId="73691D05" w15:done="0"/>
+  <w15:commentEx w15:paraId="501166C4" w15:done="0"/>
+  <w15:commentEx w15:paraId="74063BC6" w15:done="0"/>
+  <w15:commentEx w15:paraId="1E79ED59" w15:done="0"/>
+  <w15:commentEx w15:paraId="2B5D7507" w15:done="0"/>
+  <w15:commentEx w15:paraId="1D9AAF9A" w15:done="0"/>
+  <w15:commentEx w15:paraId="7002BE2D" w15:done="0"/>
+  <w15:commentEx w15:paraId="1D610B41" w15:done="0"/>
+</w15:commentsEx>
+</file>
+
+<file path=word/commentsExtensible.xml><?xml version="1.0" encoding="utf-8"?>
+<w16cex:commentsExtensible xmlns:wpc="http://schemas.microsoft.com/office/word/2010/wordprocessingCanvas" xmlns:cx="http://schemas.microsoft.com/office/drawing/2014/chartex" xmlns:cx1="http://schemas.microsoft.com/office/drawing/2015/9/8/chartex" xmlns:cx2="http://schemas.microsoft.com/office/drawing/2015/10/21/chartex" xmlns:cx3="http://schemas.microsoft.com/office/drawing/2016/5/9/chartex" xmlns:cx4="http://schemas.microsoft.com/office/drawing/2016/5/10/chartex" xmlns:cx5="http://schemas.microsoft.com/office/drawing/2016/5/11/chartex" xmlns:cx6="http://schemas.microsoft.com/office/drawing/2016/5/12/chartex" xmlns:cx7="http://schemas.microsoft.com/office/drawing/2016/5/13/chartex" xmlns:cx8="http://schemas.microsoft.com/office/drawing/2016/5/14/chartex" xmlns:cr="http://schemas.microsoft.com/office/comments/2020/reactions" xmlns:mc="http://schemas.openxmlformats.org/markup-compatibility/2006" xmlns:aink="http://schemas.microsoft.com/office/drawing/2016/ink" xmlns:am3d="http://schemas.microsoft.com/office/drawing/2017/model3d" xmlns:o="urn:schemas-microsoft-com:office:office" xmlns:oel="http://schemas.microsoft.com/office/2019/extlst" xmlns:r="http://schemas.openxmlformats.org/officeDocument/2006/relationships" xmlns:m="http://schemas.openxmlformats.org/officeDocument/2006/math" xmlns:v="urn:schemas-microsoft-com:vml" xmlns:wp14="http://schemas.microsoft.com/office/word/2010/wordprocessingDrawing" xmlns:wp="http://schemas.openxmlformats.org/drawingml/2006/wordprocessingDrawing" xmlns:w10="urn:schemas-microsoft-com:office:word" xmlns:w="http://schemas.openxmlformats.org/wordprocessingml/2006/main" xmlns:w14="http://schemas.microsoft.com/office/word/2010/wordml" xmlns:w15="http://schemas.microsoft.com/office/word/2012/wordml" xmlns:w16cex="http://schemas.microsoft.com/office/word/2018/wordml/cex" xmlns:w16cid="http://schemas.microsoft.com/office/word/2016/wordml/cid" xmlns:w16="http://schemas.microsoft.com/office/word/2018/wordml" xmlns:w16du="http://schemas.microsoft.com/office/word/2023/wordml/word16du" xmlns:w16sdtdh="http://schemas.microsoft.com/office/word/2020/wordml/sdtdatahash" xmlns:w16sdtfl="http://schemas.microsoft.com/office/word/2024/wordml/sdtformatlock" xmlns:w16se="http://schemas.microsoft.com/office/word/2015/wordml/symex" xmlns:wpg="http://schemas.microsoft.com/office/word/2010/wordprocessingGroup" xmlns:wpi="http://schemas.microsoft.com/office/word/2010/wordprocessingInk" xmlns:wne="http://schemas.microsoft.com/office/word/2006/wordml" xmlns:wps="http://schemas.microsoft.com/office/word/2010/wordprocessingShape" mc:Ignorable="w14 w15 w16se w16cid w16 w16cex w16sdtdh w16sdtfl cr w16du wp14">
+  <w16cex:commentExtensible w16cex:durableId="1526AC67" w16cex:dateUtc="2025-05-10T13:45:00Z"/>
+  <w16cex:commentExtensible w16cex:durableId="341D9400" w16cex:dateUtc="2025-05-10T13:47:00Z"/>
+  <w16cex:commentExtensible w16cex:durableId="3FB6A208" w16cex:dateUtc="2025-05-10T13:48:00Z"/>
+  <w16cex:commentExtensible w16cex:durableId="77199759" w16cex:dateUtc="2025-05-10T13:48:00Z"/>
+  <w16cex:commentExtensible w16cex:durableId="3EFA349E" w16cex:dateUtc="2025-05-10T13:48:00Z"/>
+  <w16cex:commentExtensible w16cex:durableId="6DDF9DEB" w16cex:dateUtc="2025-05-10T13:48:00Z"/>
+  <w16cex:commentExtensible w16cex:durableId="5262174D" w16cex:dateUtc="2025-05-10T13:48:00Z"/>
+  <w16cex:commentExtensible w16cex:durableId="0ABD9726" w16cex:dateUtc="2025-05-10T13:48:00Z"/>
+</w16cex:commentsExtensible>
+</file>
+
+<file path=word/commentsIds.xml><?xml version="1.0" encoding="utf-8"?>
+<w16cid:commentsIds xmlns:wpc="http://schemas.microsoft.com/office/word/2010/wordprocessingCanvas" xmlns:cx="http://schemas.microsoft.com/office/drawing/2014/chartex" xmlns:cx1="http://schemas.microsoft.com/office/drawing/2015/9/8/chartex" xmlns:cx2="http://schemas.microsoft.com/office/drawing/2015/10/21/chartex" xmlns:cx3="http://schemas.microsoft.com/office/drawing/2016/5/9/chartex" xmlns:cx4="http://schemas.microsoft.com/office/drawing/2016/5/10/chartex" xmlns:cx5="http://schemas.microsoft.com/office/drawing/2016/5/11/chartex" xmlns:cx6="http://schemas.microsoft.com/office/drawing/2016/5/12/chartex" xmlns:cx7="http://schemas.microsoft.com/office/drawing/2016/5/13/chartex" xmlns:cx8="http://schemas.microsoft.com/office/drawing/2016/5/14/chartex" xmlns:mc="http://schemas.openxmlformats.org/markup-compatibility/2006" xmlns:aink="http://schemas.microsoft.com/office/drawing/2016/ink" xmlns:am3d="http://schemas.microsoft.com/office/drawing/2017/model3d" xmlns:o="urn:schemas-microsoft-com:office:office" xmlns:oel="http://schemas.microsoft.com/office/2019/extlst" xmlns:r="http://schemas.openxmlformats.org/officeDocument/2006/relationships" xmlns:m="http://schemas.openxmlformats.org/officeDocument/2006/math" xmlns:v="urn:schemas-microsoft-com:vml" xmlns:wp14="http://schemas.microsoft.com/office/word/2010/wordprocessingDrawing" xmlns:wp="http://schemas.openxmlformats.org/drawingml/2006/wordprocessingDrawing" xmlns:w10="urn:schemas-microsoft-com:office:word" xmlns:w="http://schemas.openxmlformats.org/wordprocessingml/2006/main" xmlns:w14="http://schemas.microsoft.com/office/word/2010/wordml" xmlns:w15="http://schemas.microsoft.com/office/word/2012/wordml" xmlns:w16cex="http://schemas.microsoft.com/office/word/2018/wordml/cex" xmlns:w16cid="http://schemas.microsoft.com/office/word/2016/wordml/cid" xmlns:w16="http://schemas.microsoft.com/office/word/2018/wordml" xmlns:w16du="http://schemas.microsoft.com/office/word/2023/wordml/word16du" xmlns:w16sdtdh="http://schemas.microsoft.com/office/word/2020/wordml/sdtdatahash" xmlns:w16sdtfl="http://schemas.microsoft.com/office/word/2024/wordml/sdtformatlock" xmlns:w16se="http://schemas.microsoft.com/office/word/2015/wordml/symex" xmlns:wpg="http://schemas.microsoft.com/office/word/2010/wordprocessingGroup" xmlns:wpi="http://schemas.microsoft.com/office/word/2010/wordprocessingInk" xmlns:wne="http://schemas.microsoft.com/office/word/2006/wordml" xmlns:wps="http://schemas.microsoft.com/office/word/2010/wordprocessingShape" mc:Ignorable="w14 w15 w16se w16cid w16 w16cex w16sdtdh w16sdtfl w16du wp14">
+  <w16cid:commentId w16cid:paraId="73691D05" w16cid:durableId="1526AC67"/>
+  <w16cid:commentId w16cid:paraId="501166C4" w16cid:durableId="341D9400"/>
+  <w16cid:commentId w16cid:paraId="74063BC6" w16cid:durableId="3FB6A208"/>
+  <w16cid:commentId w16cid:paraId="1E79ED59" w16cid:durableId="77199759"/>
+  <w16cid:commentId w16cid:paraId="2B5D7507" w16cid:durableId="3EFA349E"/>
+  <w16cid:commentId w16cid:paraId="1D9AAF9A" w16cid:durableId="6DDF9DEB"/>
+  <w16cid:commentId w16cid:paraId="7002BE2D" w16cid:durableId="5262174D"/>
+  <w16cid:commentId w16cid:paraId="1D610B41" w16cid:durableId="0ABD9726"/>
+</w16cid:commentsIds>
 </file>
 
 <file path=word/endnotes.xml><?xml version="1.0" encoding="utf-8"?>
@@ -2503,6 +6338,119 @@
     </w:lvl>
   </w:abstractNum>
   <w:abstractNum w:abstractNumId="5" w15:restartNumberingAfterBreak="0">
+    <w:nsid w:val="4E3B6E8A"/>
+    <w:multiLevelType w:val="hybridMultilevel"/>
+    <w:tmpl w:val="FC90E672"/>
+    <w:lvl w:ilvl="0" w:tplc="08160001">
+      <w:start w:val="1"/>
+      <w:numFmt w:val="bullet"/>
+      <w:lvlText w:val=""/>
+      <w:lvlJc w:val="left"/>
+      <w:pPr>
+        <w:ind w:left="720" w:hanging="360"/>
+      </w:pPr>
+      <w:rPr>
+        <w:rFonts w:ascii="Symbol" w:hAnsi="Symbol" w:hint="default"/>
+      </w:rPr>
+    </w:lvl>
+    <w:lvl w:ilvl="1" w:tplc="08160003" w:tentative="1">
+      <w:start w:val="1"/>
+      <w:numFmt w:val="bullet"/>
+      <w:lvlText w:val="o"/>
+      <w:lvlJc w:val="left"/>
+      <w:pPr>
+        <w:ind w:left="1440" w:hanging="360"/>
+      </w:pPr>
+      <w:rPr>
+        <w:rFonts w:ascii="Courier New" w:hAnsi="Courier New" w:cs="Courier New" w:hint="default"/>
+      </w:rPr>
+    </w:lvl>
+    <w:lvl w:ilvl="2" w:tplc="08160005" w:tentative="1">
+      <w:start w:val="1"/>
+      <w:numFmt w:val="bullet"/>
+      <w:lvlText w:val=""/>
+      <w:lvlJc w:val="left"/>
+      <w:pPr>
+        <w:ind w:left="2160" w:hanging="360"/>
+      </w:pPr>
+      <w:rPr>
+        <w:rFonts w:ascii="Wingdings" w:hAnsi="Wingdings" w:hint="default"/>
+      </w:rPr>
+    </w:lvl>
+    <w:lvl w:ilvl="3" w:tplc="08160001" w:tentative="1">
+      <w:start w:val="1"/>
+      <w:numFmt w:val="bullet"/>
+      <w:lvlText w:val=""/>
+      <w:lvlJc w:val="left"/>
+      <w:pPr>
+        <w:ind w:left="2880" w:hanging="360"/>
+      </w:pPr>
+      <w:rPr>
+        <w:rFonts w:ascii="Symbol" w:hAnsi="Symbol" w:hint="default"/>
+      </w:rPr>
+    </w:lvl>
+    <w:lvl w:ilvl="4" w:tplc="08160003" w:tentative="1">
+      <w:start w:val="1"/>
+      <w:numFmt w:val="bullet"/>
+      <w:lvlText w:val="o"/>
+      <w:lvlJc w:val="left"/>
+      <w:pPr>
+        <w:ind w:left="3600" w:hanging="360"/>
+      </w:pPr>
+      <w:rPr>
+        <w:rFonts w:ascii="Courier New" w:hAnsi="Courier New" w:cs="Courier New" w:hint="default"/>
+      </w:rPr>
+    </w:lvl>
+    <w:lvl w:ilvl="5" w:tplc="08160005" w:tentative="1">
+      <w:start w:val="1"/>
+      <w:numFmt w:val="bullet"/>
+      <w:lvlText w:val=""/>
+      <w:lvlJc w:val="left"/>
+      <w:pPr>
+        <w:ind w:left="4320" w:hanging="360"/>
+      </w:pPr>
+      <w:rPr>
+        <w:rFonts w:ascii="Wingdings" w:hAnsi="Wingdings" w:hint="default"/>
+      </w:rPr>
+    </w:lvl>
+    <w:lvl w:ilvl="6" w:tplc="08160001" w:tentative="1">
+      <w:start w:val="1"/>
+      <w:numFmt w:val="bullet"/>
+      <w:lvlText w:val=""/>
+      <w:lvlJc w:val="left"/>
+      <w:pPr>
+        <w:ind w:left="5040" w:hanging="360"/>
+      </w:pPr>
+      <w:rPr>
+        <w:rFonts w:ascii="Symbol" w:hAnsi="Symbol" w:hint="default"/>
+      </w:rPr>
+    </w:lvl>
+    <w:lvl w:ilvl="7" w:tplc="08160003" w:tentative="1">
+      <w:start w:val="1"/>
+      <w:numFmt w:val="bullet"/>
+      <w:lvlText w:val="o"/>
+      <w:lvlJc w:val="left"/>
+      <w:pPr>
+        <w:ind w:left="5760" w:hanging="360"/>
+      </w:pPr>
+      <w:rPr>
+        <w:rFonts w:ascii="Courier New" w:hAnsi="Courier New" w:cs="Courier New" w:hint="default"/>
+      </w:rPr>
+    </w:lvl>
+    <w:lvl w:ilvl="8" w:tplc="08160005" w:tentative="1">
+      <w:start w:val="1"/>
+      <w:numFmt w:val="bullet"/>
+      <w:lvlText w:val=""/>
+      <w:lvlJc w:val="left"/>
+      <w:pPr>
+        <w:ind w:left="6480" w:hanging="360"/>
+      </w:pPr>
+      <w:rPr>
+        <w:rFonts w:ascii="Wingdings" w:hAnsi="Wingdings" w:hint="default"/>
+      </w:rPr>
+    </w:lvl>
+  </w:abstractNum>
+  <w:abstractNum w:abstractNumId="6" w15:restartNumberingAfterBreak="0">
     <w:nsid w:val="5B870F2E"/>
     <w:multiLevelType w:val="hybridMultilevel"/>
     <w:tmpl w:val="FF089EF2"/>
@@ -2615,7 +6563,7 @@
       </w:rPr>
     </w:lvl>
   </w:abstractNum>
-  <w:abstractNum w:abstractNumId="6" w15:restartNumberingAfterBreak="0">
+  <w:abstractNum w:abstractNumId="7" w15:restartNumberingAfterBreak="0">
     <w:nsid w:val="62DE1B37"/>
     <w:multiLevelType w:val="hybridMultilevel"/>
     <w:tmpl w:val="9EDE57AC"/>
@@ -2728,7 +6676,93 @@
       </w:rPr>
     </w:lvl>
   </w:abstractNum>
-  <w:abstractNum w:abstractNumId="7" w15:restartNumberingAfterBreak="0">
+  <w:abstractNum w:abstractNumId="8" w15:restartNumberingAfterBreak="0">
+    <w:nsid w:val="6C931163"/>
+    <w:multiLevelType w:val="hybridMultilevel"/>
+    <w:tmpl w:val="77FA3F24"/>
+    <w:lvl w:ilvl="0" w:tplc="0816000F">
+      <w:start w:val="1"/>
+      <w:numFmt w:val="decimal"/>
+      <w:lvlText w:val="%1."/>
+      <w:lvlJc w:val="left"/>
+      <w:pPr>
+        <w:ind w:left="720" w:hanging="360"/>
+      </w:pPr>
+    </w:lvl>
+    <w:lvl w:ilvl="1" w:tplc="08160019" w:tentative="1">
+      <w:start w:val="1"/>
+      <w:numFmt w:val="lowerLetter"/>
+      <w:lvlText w:val="%2."/>
+      <w:lvlJc w:val="left"/>
+      <w:pPr>
+        <w:ind w:left="1440" w:hanging="360"/>
+      </w:pPr>
+    </w:lvl>
+    <w:lvl w:ilvl="2" w:tplc="0816001B" w:tentative="1">
+      <w:start w:val="1"/>
+      <w:numFmt w:val="lowerRoman"/>
+      <w:lvlText w:val="%3."/>
+      <w:lvlJc w:val="right"/>
+      <w:pPr>
+        <w:ind w:left="2160" w:hanging="180"/>
+      </w:pPr>
+    </w:lvl>
+    <w:lvl w:ilvl="3" w:tplc="0816000F" w:tentative="1">
+      <w:start w:val="1"/>
+      <w:numFmt w:val="decimal"/>
+      <w:lvlText w:val="%4."/>
+      <w:lvlJc w:val="left"/>
+      <w:pPr>
+        <w:ind w:left="2880" w:hanging="360"/>
+      </w:pPr>
+    </w:lvl>
+    <w:lvl w:ilvl="4" w:tplc="08160019" w:tentative="1">
+      <w:start w:val="1"/>
+      <w:numFmt w:val="lowerLetter"/>
+      <w:lvlText w:val="%5."/>
+      <w:lvlJc w:val="left"/>
+      <w:pPr>
+        <w:ind w:left="3600" w:hanging="360"/>
+      </w:pPr>
+    </w:lvl>
+    <w:lvl w:ilvl="5" w:tplc="0816001B" w:tentative="1">
+      <w:start w:val="1"/>
+      <w:numFmt w:val="lowerRoman"/>
+      <w:lvlText w:val="%6."/>
+      <w:lvlJc w:val="right"/>
+      <w:pPr>
+        <w:ind w:left="4320" w:hanging="180"/>
+      </w:pPr>
+    </w:lvl>
+    <w:lvl w:ilvl="6" w:tplc="0816000F" w:tentative="1">
+      <w:start w:val="1"/>
+      <w:numFmt w:val="decimal"/>
+      <w:lvlText w:val="%7."/>
+      <w:lvlJc w:val="left"/>
+      <w:pPr>
+        <w:ind w:left="5040" w:hanging="360"/>
+      </w:pPr>
+    </w:lvl>
+    <w:lvl w:ilvl="7" w:tplc="08160019" w:tentative="1">
+      <w:start w:val="1"/>
+      <w:numFmt w:val="lowerLetter"/>
+      <w:lvlText w:val="%8."/>
+      <w:lvlJc w:val="left"/>
+      <w:pPr>
+        <w:ind w:left="5760" w:hanging="360"/>
+      </w:pPr>
+    </w:lvl>
+    <w:lvl w:ilvl="8" w:tplc="0816001B" w:tentative="1">
+      <w:start w:val="1"/>
+      <w:numFmt w:val="lowerRoman"/>
+      <w:lvlText w:val="%9."/>
+      <w:lvlJc w:val="right"/>
+      <w:pPr>
+        <w:ind w:left="6480" w:hanging="180"/>
+      </w:pPr>
+    </w:lvl>
+  </w:abstractNum>
+  <w:abstractNum w:abstractNumId="9" w15:restartNumberingAfterBreak="0">
     <w:nsid w:val="7213120F"/>
     <w:multiLevelType w:val="hybridMultilevel"/>
     <w:tmpl w:val="1DD4C342"/>
@@ -2841,7 +6875,7 @@
       </w:rPr>
     </w:lvl>
   </w:abstractNum>
-  <w:abstractNum w:abstractNumId="8" w15:restartNumberingAfterBreak="0">
+  <w:abstractNum w:abstractNumId="10" w15:restartNumberingAfterBreak="0">
     <w:nsid w:val="78761AD0"/>
     <w:multiLevelType w:val="hybridMultilevel"/>
     <w:tmpl w:val="9DAC6E64"/>
@@ -2954,7 +6988,7 @@
       </w:rPr>
     </w:lvl>
   </w:abstractNum>
-  <w:abstractNum w:abstractNumId="9" w15:restartNumberingAfterBreak="0">
+  <w:abstractNum w:abstractNumId="11" w15:restartNumberingAfterBreak="0">
     <w:nsid w:val="7C011614"/>
     <w:multiLevelType w:val="hybridMultilevel"/>
     <w:tmpl w:val="43A6A4AC"/>
@@ -3074,30 +7108,44 @@
     <w:abstractNumId w:val="4"/>
   </w:num>
   <w:num w:numId="3" w16cid:durableId="610820861">
-    <w:abstractNumId w:val="6"/>
+    <w:abstractNumId w:val="7"/>
   </w:num>
   <w:num w:numId="4" w16cid:durableId="511384642">
     <w:abstractNumId w:val="2"/>
   </w:num>
   <w:num w:numId="5" w16cid:durableId="1783380661">
-    <w:abstractNumId w:val="8"/>
+    <w:abstractNumId w:val="10"/>
   </w:num>
   <w:num w:numId="6" w16cid:durableId="648628830">
     <w:abstractNumId w:val="3"/>
   </w:num>
   <w:num w:numId="7" w16cid:durableId="902375832">
-    <w:abstractNumId w:val="5"/>
+    <w:abstractNumId w:val="6"/>
   </w:num>
   <w:num w:numId="8" w16cid:durableId="1262685714">
-    <w:abstractNumId w:val="9"/>
+    <w:abstractNumId w:val="11"/>
   </w:num>
   <w:num w:numId="9" w16cid:durableId="2117140835">
-    <w:abstractNumId w:val="7"/>
+    <w:abstractNumId w:val="9"/>
   </w:num>
   <w:num w:numId="10" w16cid:durableId="260726577">
     <w:abstractNumId w:val="1"/>
   </w:num>
+  <w:num w:numId="11" w16cid:durableId="32730471">
+    <w:abstractNumId w:val="5"/>
+  </w:num>
+  <w:num w:numId="12" w16cid:durableId="1986009912">
+    <w:abstractNumId w:val="8"/>
+  </w:num>
 </w:numbering>
+</file>
+
+<file path=word/people.xml><?xml version="1.0" encoding="utf-8"?>
+<w15:people xmlns:wpc="http://schemas.microsoft.com/office/word/2010/wordprocessingCanvas" xmlns:cx="http://schemas.microsoft.com/office/drawing/2014/chartex" xmlns:cx1="http://schemas.microsoft.com/office/drawing/2015/9/8/chartex" xmlns:cx2="http://schemas.microsoft.com/office/drawing/2015/10/21/chartex" xmlns:cx3="http://schemas.microsoft.com/office/drawing/2016/5/9/chartex" xmlns:cx4="http://schemas.microsoft.com/office/drawing/2016/5/10/chartex" xmlns:cx5="http://schemas.microsoft.com/office/drawing/2016/5/11/chartex" xmlns:cx6="http://schemas.microsoft.com/office/drawing/2016/5/12/chartex" xmlns:cx7="http://schemas.microsoft.com/office/drawing/2016/5/13/chartex" xmlns:cx8="http://schemas.microsoft.com/office/drawing/2016/5/14/chartex" xmlns:mc="http://schemas.openxmlformats.org/markup-compatibility/2006" xmlns:aink="http://schemas.microsoft.com/office/drawing/2016/ink" xmlns:am3d="http://schemas.microsoft.com/office/drawing/2017/model3d" xmlns:o="urn:schemas-microsoft-com:office:office" xmlns:oel="http://schemas.microsoft.com/office/2019/extlst" xmlns:r="http://schemas.openxmlformats.org/officeDocument/2006/relationships" xmlns:m="http://schemas.openxmlformats.org/officeDocument/2006/math" xmlns:v="urn:schemas-microsoft-com:vml" xmlns:wp14="http://schemas.microsoft.com/office/word/2010/wordprocessingDrawing" xmlns:wp="http://schemas.openxmlformats.org/drawingml/2006/wordprocessingDrawing" xmlns:w10="urn:schemas-microsoft-com:office:word" xmlns:w="http://schemas.openxmlformats.org/wordprocessingml/2006/main" xmlns:w14="http://schemas.microsoft.com/office/word/2010/wordml" xmlns:w15="http://schemas.microsoft.com/office/word/2012/wordml" xmlns:w16cex="http://schemas.microsoft.com/office/word/2018/wordml/cex" xmlns:w16cid="http://schemas.microsoft.com/office/word/2016/wordml/cid" xmlns:w16="http://schemas.microsoft.com/office/word/2018/wordml" xmlns:w16du="http://schemas.microsoft.com/office/word/2023/wordml/word16du" xmlns:w16sdtdh="http://schemas.microsoft.com/office/word/2020/wordml/sdtdatahash" xmlns:w16sdtfl="http://schemas.microsoft.com/office/word/2024/wordml/sdtformatlock" xmlns:w16se="http://schemas.microsoft.com/office/word/2015/wordml/symex" xmlns:wpg="http://schemas.microsoft.com/office/word/2010/wordprocessingGroup" xmlns:wpi="http://schemas.microsoft.com/office/word/2010/wordprocessingInk" xmlns:wne="http://schemas.microsoft.com/office/word/2006/wordml" xmlns:wps="http://schemas.microsoft.com/office/word/2010/wordprocessingShape" mc:Ignorable="w14 w15 w16se w16cid w16 w16cex w16sdtdh w16sdtfl w16du wp14">
+  <w15:person w15:author="Ruben Amaro">
+    <w15:presenceInfo w15:providerId="Windows Live" w15:userId="cd37d2e52cffb861"/>
+  </w15:person>
+</w15:people>
 </file>
 
 <file path=word/styles.xml><?xml version="1.0" encoding="utf-8"?>
@@ -3500,7 +7548,7 @@
   <w:style w:type="paragraph" w:default="1" w:styleId="Normal">
     <w:name w:val="Normal"/>
     <w:qFormat/>
-    <w:rsid w:val="00FF41CB"/>
+    <w:rsid w:val="00AC6037"/>
     <w:rPr>
       <w:rFonts w:ascii="Arial" w:hAnsi="Arial"/>
       <w:sz w:val="24"/>
@@ -3708,6 +7756,7 @@
   <w:style w:type="character" w:default="1" w:styleId="Tipodeletrapredefinidodopargrafo">
     <w:name w:val="Default Paragraph Font"/>
     <w:uiPriority w:val="1"/>
+    <w:semiHidden/>
     <w:unhideWhenUsed/>
   </w:style>
   <w:style w:type="table" w:default="1" w:styleId="Tabelanormal">

</xml_diff>